<commit_message>
Eseguiti tutti i test funzionali (con esito positivo) sul web server reale.
</commit_message>
<xml_diff>
--- a/__EXTRA__/test funzionali/Test eseguiti manualmente_20210406.docx
+++ b/__EXTRA__/test funzionali/Test eseguiti manualmente_20210406.docx
@@ -41,13 +41,6 @@
           <w:lang w:val="it-IT"/>
         </w:rPr>
       </w:pPr>
-    </w:p>
-    <w:p>
-      <w:pPr>
-        <w:rPr>
-          <w:lang w:val="it-IT"/>
-        </w:rPr>
-      </w:pPr>
       <w:r>
         <w:rPr>
           <w:lang w:val="it-IT"/>
@@ -60,7 +53,15 @@
           <w:bCs/>
           <w:lang w:val="it-IT"/>
         </w:rPr>
-        <w:t>6 aprile 2021</w:t>
+        <w:t>8</w:t>
+      </w:r>
+      <w:r>
+        <w:rPr>
+          <w:b/>
+          <w:bCs/>
+          <w:lang w:val="it-IT"/>
+        </w:rPr>
+        <w:t xml:space="preserve"> aprile 2021</w:t>
       </w:r>
     </w:p>
     <w:p>
@@ -89,15 +90,71 @@
           <w:bCs/>
           <w:lang w:val="it-IT"/>
         </w:rPr>
-        <w:t xml:space="preserve"> 1.0.0</w:t>
+        <w:t xml:space="preserve"> 1</w:t>
+      </w:r>
+      <w:r>
+        <w:rPr>
+          <w:b/>
+          <w:bCs/>
+          <w:lang w:val="it-IT"/>
+        </w:rPr>
+        <w:t>-</w:t>
+      </w:r>
+      <w:r>
+        <w:rPr>
+          <w:b/>
+          <w:bCs/>
+          <w:lang w:val="it-IT"/>
+        </w:rPr>
+        <w:t>0</w:t>
+      </w:r>
+      <w:r>
+        <w:rPr>
+          <w:b/>
+          <w:bCs/>
+          <w:lang w:val="it-IT"/>
+        </w:rPr>
+        <w:t>-</w:t>
+      </w:r>
+      <w:r>
+        <w:rPr>
+          <w:b/>
+          <w:bCs/>
+          <w:lang w:val="it-IT"/>
+        </w:rPr>
+        <w:t>0</w:t>
       </w:r>
     </w:p>
     <w:p>
       <w:pPr>
         <w:rPr>
+          <w:b/>
+          <w:bCs/>
           <w:lang w:val="it-IT"/>
         </w:rPr>
       </w:pPr>
+      <w:r>
+        <w:rPr>
+          <w:lang w:val="it-IT"/>
+        </w:rPr>
+        <w:t xml:space="preserve">Browser utilizzato per test da PC: </w:t>
+      </w:r>
+      <w:r>
+        <w:rPr>
+          <w:b/>
+          <w:bCs/>
+          <w:lang w:val="it-IT"/>
+        </w:rPr>
+        <w:t xml:space="preserve">Google Chrome </w:t>
+      </w:r>
+      <w:r>
+        <w:rPr>
+          <w:b/>
+          <w:bCs/>
+          <w:lang w:val="it-IT"/>
+        </w:rPr>
+        <w:t>Versione 89.0.4389.114 (Build ufficiale) (a 64 bit)</w:t>
+      </w:r>
     </w:p>
     <w:tbl>
       <w:tblPr>
@@ -291,6 +348,17 @@
                 <w:lang w:val="it-IT"/>
               </w:rPr>
             </w:pPr>
+            <w:r>
+              <w:rPr>
+                <w:b/>
+                <w:bCs/>
+                <w:color w:val="70AD47" w:themeColor="accent6"/>
+                <w:sz w:val="28"/>
+                <w:szCs w:val="28"/>
+                <w:lang w:val="it-IT"/>
+              </w:rPr>
+              <w:sym w:font="Wingdings 2" w:char="F052"/>
+            </w:r>
           </w:p>
         </w:tc>
       </w:tr>
@@ -379,6 +447,17 @@
                 <w:lang w:val="it-IT"/>
               </w:rPr>
             </w:pPr>
+            <w:r>
+              <w:rPr>
+                <w:b/>
+                <w:bCs/>
+                <w:color w:val="70AD47" w:themeColor="accent6"/>
+                <w:sz w:val="28"/>
+                <w:szCs w:val="28"/>
+                <w:lang w:val="it-IT"/>
+              </w:rPr>
+              <w:sym w:font="Wingdings 2" w:char="F052"/>
+            </w:r>
           </w:p>
         </w:tc>
       </w:tr>
@@ -422,7 +501,13 @@
               <w:rPr>
                 <w:lang w:val="it-IT"/>
               </w:rPr>
-              <w:t>Autenticazione con Firebase (con account Google).</w:t>
+              <w:t>Re</w:t>
+            </w:r>
+            <w:r>
+              <w:rPr>
+                <w:lang w:val="it-IT"/>
+              </w:rPr>
+              <w:t>set e recupero della password.</w:t>
             </w:r>
           </w:p>
         </w:tc>
@@ -467,9 +552,25 @@
               <w:jc w:val="center"/>
               <w:cnfStyle w:val="000000100000" w:firstRow="0" w:lastRow="0" w:firstColumn="0" w:lastColumn="0" w:oddVBand="0" w:evenVBand="0" w:oddHBand="1" w:evenHBand="0" w:firstRowFirstColumn="0" w:firstRowLastColumn="0" w:lastRowFirstColumn="0" w:lastRowLastColumn="0"/>
               <w:rPr>
-                <w:lang w:val="it-IT"/>
-              </w:rPr>
-            </w:pPr>
+                <w:b/>
+                <w:bCs/>
+                <w:color w:val="70AD47" w:themeColor="accent6"/>
+                <w:sz w:val="28"/>
+                <w:szCs w:val="28"/>
+                <w:lang w:val="it-IT"/>
+              </w:rPr>
+            </w:pPr>
+            <w:r>
+              <w:rPr>
+                <w:b/>
+                <w:bCs/>
+                <w:color w:val="70AD47" w:themeColor="accent6"/>
+                <w:sz w:val="28"/>
+                <w:szCs w:val="28"/>
+                <w:lang w:val="it-IT"/>
+              </w:rPr>
+              <w:sym w:font="Wingdings 2" w:char="F052"/>
+            </w:r>
           </w:p>
         </w:tc>
       </w:tr>
@@ -510,21 +611,7 @@
               <w:rPr>
                 <w:lang w:val="it-IT"/>
               </w:rPr>
-              <w:t>La schermata principale mostra al centro la richiesta di username/password per l’autenticazione,</w:t>
-            </w:r>
-          </w:p>
-          <w:p>
-            <w:pPr>
-              <w:cnfStyle w:val="000000000000" w:firstRow="0" w:lastRow="0" w:firstColumn="0" w:lastColumn="0" w:oddVBand="0" w:evenVBand="0" w:oddHBand="0" w:evenHBand="0" w:firstRowFirstColumn="0" w:firstRowLastColumn="0" w:lastRowFirstColumn="0" w:lastRowLastColumn="0"/>
-              <w:rPr>
-                <w:lang w:val="it-IT"/>
-              </w:rPr>
-            </w:pPr>
-            <w:r>
-              <w:rPr>
-                <w:lang w:val="it-IT"/>
-              </w:rPr>
-              <w:t>oppure un link per la registrazione al sistema (usabile solo dai Consumers).</w:t>
+              <w:t>Autenticazione con Firebase (con account Google).</w:t>
             </w:r>
           </w:p>
         </w:tc>
@@ -572,6 +659,17 @@
                 <w:lang w:val="it-IT"/>
               </w:rPr>
             </w:pPr>
+            <w:r>
+              <w:rPr>
+                <w:b/>
+                <w:bCs/>
+                <w:color w:val="70AD47" w:themeColor="accent6"/>
+                <w:sz w:val="28"/>
+                <w:szCs w:val="28"/>
+                <w:lang w:val="it-IT"/>
+              </w:rPr>
+              <w:sym w:font="Wingdings 2" w:char="F052"/>
+            </w:r>
           </w:p>
         </w:tc>
       </w:tr>
@@ -588,13 +686,16 @@
           <w:p>
             <w:pPr>
               <w:pStyle w:val="Paragrafoelenco"/>
+              <w:numPr>
+                <w:ilvl w:val="0"/>
+                <w:numId w:val="1"/>
+              </w:numPr>
               <w:ind w:left="456"/>
               <w:jc w:val="center"/>
               <w:rPr>
                 <w:lang w:val="it-IT"/>
               </w:rPr>
             </w:pPr>
-            <w:bookmarkStart w:id="0" w:name="_Hlk68607530"/>
           </w:p>
         </w:tc>
         <w:tc>
@@ -603,17 +704,30 @@
           </w:tcPr>
           <w:p>
             <w:pPr>
-              <w:spacing w:before="240"/>
-              <w:cnfStyle w:val="000000100000" w:firstRow="0" w:lastRow="0" w:firstColumn="0" w:lastColumn="0" w:oddVBand="0" w:evenVBand="0" w:oddHBand="1" w:evenHBand="0" w:firstRowFirstColumn="0" w:firstRowLastColumn="0" w:lastRowFirstColumn="0" w:lastRowLastColumn="0"/>
-              <w:rPr>
-                <w:lang w:val="it-IT"/>
-              </w:rPr>
-            </w:pPr>
-            <w:r>
-              <w:rPr>
-                <w:lang w:val="it-IT"/>
-              </w:rPr>
-              <w:t>Ogni Administrator potrà</w:t>
+              <w:cnfStyle w:val="000000100000" w:firstRow="0" w:lastRow="0" w:firstColumn="0" w:lastColumn="0" w:oddVBand="0" w:evenVBand="0" w:oddHBand="1" w:evenHBand="0" w:firstRowFirstColumn="0" w:firstRowLastColumn="0" w:lastRowFirstColumn="0" w:lastRowLastColumn="0"/>
+              <w:rPr>
+                <w:lang w:val="it-IT"/>
+              </w:rPr>
+            </w:pPr>
+            <w:r>
+              <w:rPr>
+                <w:lang w:val="it-IT"/>
+              </w:rPr>
+              <w:t>La schermata principale mostra al centro la richiesta di username/password per l’autenticazione,</w:t>
+            </w:r>
+          </w:p>
+          <w:p>
+            <w:pPr>
+              <w:cnfStyle w:val="000000100000" w:firstRow="0" w:lastRow="0" w:firstColumn="0" w:lastColumn="0" w:oddVBand="0" w:evenVBand="0" w:oddHBand="1" w:evenHBand="0" w:firstRowFirstColumn="0" w:firstRowLastColumn="0" w:lastRowFirstColumn="0" w:lastRowLastColumn="0"/>
+              <w:rPr>
+                <w:lang w:val="it-IT"/>
+              </w:rPr>
+            </w:pPr>
+            <w:r>
+              <w:rPr>
+                <w:lang w:val="it-IT"/>
+              </w:rPr>
+              <w:t>oppure un link per la registrazione al sistema (usabile solo dai Consumers).</w:t>
             </w:r>
           </w:p>
         </w:tc>
@@ -627,14 +741,24 @@
               <w:jc w:val="center"/>
               <w:cnfStyle w:val="000000100000" w:firstRow="0" w:lastRow="0" w:firstColumn="0" w:lastColumn="0" w:oddVBand="0" w:evenVBand="0" w:oddHBand="1" w:evenHBand="0" w:firstRowFirstColumn="0" w:firstRowLastColumn="0" w:lastRowFirstColumn="0" w:lastRowLastColumn="0"/>
               <w:rPr>
-                <w:lang w:val="it-IT"/>
-              </w:rPr>
-            </w:pPr>
-            <w:r>
-              <w:rPr>
-                <w:lang w:val="it-IT"/>
-              </w:rPr>
-              <w:t>-</w:t>
+                <w:b/>
+                <w:bCs/>
+                <w:color w:val="70AD47" w:themeColor="accent6"/>
+                <w:sz w:val="28"/>
+                <w:szCs w:val="28"/>
+                <w:lang w:val="it-IT"/>
+              </w:rPr>
+            </w:pPr>
+            <w:r>
+              <w:rPr>
+                <w:b/>
+                <w:bCs/>
+                <w:color w:val="70AD47" w:themeColor="accent6"/>
+                <w:sz w:val="28"/>
+                <w:szCs w:val="28"/>
+                <w:lang w:val="it-IT"/>
+              </w:rPr>
+              <w:sym w:font="Wingdings 2" w:char="F052"/>
             </w:r>
           </w:p>
         </w:tc>
@@ -653,9 +777,14 @@
             </w:pPr>
             <w:r>
               <w:rPr>
-                <w:lang w:val="it-IT"/>
-              </w:rPr>
-              <w:t>-</w:t>
+                <w:b/>
+                <w:bCs/>
+                <w:color w:val="70AD47" w:themeColor="accent6"/>
+                <w:sz w:val="28"/>
+                <w:szCs w:val="28"/>
+                <w:lang w:val="it-IT"/>
+              </w:rPr>
+              <w:sym w:font="Wingdings 2" w:char="F052"/>
             </w:r>
           </w:p>
         </w:tc>
@@ -670,16 +799,13 @@
           <w:p>
             <w:pPr>
               <w:pStyle w:val="Paragrafoelenco"/>
-              <w:numPr>
-                <w:ilvl w:val="0"/>
-                <w:numId w:val="1"/>
-              </w:numPr>
               <w:ind w:left="456"/>
               <w:jc w:val="center"/>
               <w:rPr>
                 <w:lang w:val="it-IT"/>
               </w:rPr>
             </w:pPr>
+            <w:bookmarkStart w:id="0" w:name="_Hlk68607530"/>
           </w:p>
         </w:tc>
         <w:tc>
@@ -688,21 +814,17 @@
           </w:tcPr>
           <w:p>
             <w:pPr>
-              <w:pStyle w:val="Paragrafoelenco"/>
-              <w:numPr>
-                <w:ilvl w:val="0"/>
-                <w:numId w:val="2"/>
-              </w:numPr>
-              <w:cnfStyle w:val="000000000000" w:firstRow="0" w:lastRow="0" w:firstColumn="0" w:lastColumn="0" w:oddVBand="0" w:evenVBand="0" w:oddHBand="0" w:evenHBand="0" w:firstRowFirstColumn="0" w:firstRowLastColumn="0" w:lastRowFirstColumn="0" w:lastRowLastColumn="0"/>
-              <w:rPr>
-                <w:lang w:val="it-IT"/>
-              </w:rPr>
-            </w:pPr>
-            <w:r>
-              <w:rPr>
-                <w:lang w:val="it-IT"/>
-              </w:rPr>
-              <w:t>modificare la propria password</w:t>
+              <w:spacing w:before="240"/>
+              <w:cnfStyle w:val="000000000000" w:firstRow="0" w:lastRow="0" w:firstColumn="0" w:lastColumn="0" w:oddVBand="0" w:evenVBand="0" w:oddHBand="0" w:evenHBand="0" w:firstRowFirstColumn="0" w:firstRowLastColumn="0" w:lastRowFirstColumn="0" w:lastRowLastColumn="0"/>
+              <w:rPr>
+                <w:lang w:val="it-IT"/>
+              </w:rPr>
+            </w:pPr>
+            <w:r>
+              <w:rPr>
+                <w:lang w:val="it-IT"/>
+              </w:rPr>
+              <w:t>Ogni Administrator potrà</w:t>
             </w:r>
           </w:p>
         </w:tc>
@@ -721,14 +843,9 @@
             </w:pPr>
             <w:r>
               <w:rPr>
-                <w:b/>
-                <w:bCs/>
-                <w:color w:val="70AD47" w:themeColor="accent6"/>
-                <w:sz w:val="28"/>
-                <w:szCs w:val="28"/>
-                <w:lang w:val="it-IT"/>
-              </w:rPr>
-              <w:sym w:font="Wingdings 2" w:char="F052"/>
+                <w:lang w:val="it-IT"/>
+              </w:rPr>
+              <w:t>-</w:t>
             </w:r>
           </w:p>
         </w:tc>
@@ -745,6 +862,12 @@
                 <w:lang w:val="it-IT"/>
               </w:rPr>
             </w:pPr>
+            <w:r>
+              <w:rPr>
+                <w:lang w:val="it-IT"/>
+              </w:rPr>
+              <w:t>-</w:t>
+            </w:r>
           </w:p>
         </w:tc>
       </w:tr>
@@ -793,7 +916,7 @@
               <w:rPr>
                 <w:lang w:val="it-IT"/>
               </w:rPr>
-              <w:t>modificare le proprie informazioni eccetto lo username</w:t>
+              <w:t>modificare la propria password</w:t>
             </w:r>
           </w:p>
         </w:tc>
@@ -807,11 +930,6 @@
               <w:jc w:val="center"/>
               <w:cnfStyle w:val="000000100000" w:firstRow="0" w:lastRow="0" w:firstColumn="0" w:lastColumn="0" w:oddVBand="0" w:evenVBand="0" w:oddHBand="1" w:evenHBand="0" w:firstRowFirstColumn="0" w:firstRowLastColumn="0" w:lastRowFirstColumn="0" w:lastRowLastColumn="0"/>
               <w:rPr>
-                <w:b/>
-                <w:bCs/>
-                <w:color w:val="70AD47" w:themeColor="accent6"/>
-                <w:sz w:val="28"/>
-                <w:szCs w:val="28"/>
                 <w:lang w:val="it-IT"/>
               </w:rPr>
             </w:pPr>
@@ -841,6 +959,17 @@
                 <w:lang w:val="it-IT"/>
               </w:rPr>
             </w:pPr>
+            <w:r>
+              <w:rPr>
+                <w:b/>
+                <w:bCs/>
+                <w:color w:val="70AD47" w:themeColor="accent6"/>
+                <w:sz w:val="28"/>
+                <w:szCs w:val="28"/>
+                <w:lang w:val="it-IT"/>
+              </w:rPr>
+              <w:sym w:font="Wingdings 2" w:char="F052"/>
+            </w:r>
           </w:p>
         </w:tc>
       </w:tr>
@@ -886,7 +1015,7 @@
               <w:rPr>
                 <w:lang w:val="it-IT"/>
               </w:rPr>
-              <w:t>creare altri amministratori</w:t>
+              <w:t>modificare le proprie informazioni eccetto lo username</w:t>
             </w:r>
           </w:p>
         </w:tc>
@@ -934,202 +1063,17 @@
                 <w:lang w:val="it-IT"/>
               </w:rPr>
             </w:pPr>
-          </w:p>
-        </w:tc>
-      </w:tr>
-      <w:bookmarkEnd w:id="0"/>
-      <w:tr>
-        <w:trPr>
-          <w:cnfStyle w:val="000000100000" w:firstRow="0" w:lastRow="0" w:firstColumn="0" w:lastColumn="0" w:oddVBand="0" w:evenVBand="0" w:oddHBand="1" w:evenHBand="0" w:firstRowFirstColumn="0" w:firstRowLastColumn="0" w:lastRowFirstColumn="0" w:lastRowLastColumn="0"/>
-        </w:trPr>
-        <w:tc>
-          <w:tcPr>
-            <w:cnfStyle w:val="001000000000" w:firstRow="0" w:lastRow="0" w:firstColumn="1" w:lastColumn="0" w:oddVBand="0" w:evenVBand="0" w:oddHBand="0" w:evenHBand="0" w:firstRowFirstColumn="0" w:firstRowLastColumn="0" w:lastRowFirstColumn="0" w:lastRowLastColumn="0"/>
-            <w:tcW w:w="358" w:type="pct"/>
-            <w:vAlign w:val="center"/>
-          </w:tcPr>
-          <w:p>
-            <w:pPr>
-              <w:pStyle w:val="Paragrafoelenco"/>
-              <w:numPr>
-                <w:ilvl w:val="0"/>
-                <w:numId w:val="1"/>
-              </w:numPr>
-              <w:ind w:left="456"/>
-              <w:jc w:val="center"/>
-              <w:rPr>
-                <w:lang w:val="it-IT"/>
-              </w:rPr>
-            </w:pPr>
-          </w:p>
-        </w:tc>
-        <w:tc>
-          <w:tcPr>
-            <w:tcW w:w="3229" w:type="pct"/>
-          </w:tcPr>
-          <w:p>
-            <w:pPr>
-              <w:pStyle w:val="Paragrafoelenco"/>
-              <w:numPr>
-                <w:ilvl w:val="0"/>
-                <w:numId w:val="2"/>
-              </w:numPr>
-              <w:cnfStyle w:val="000000100000" w:firstRow="0" w:lastRow="0" w:firstColumn="0" w:lastColumn="0" w:oddVBand="0" w:evenVBand="0" w:oddHBand="1" w:evenHBand="0" w:firstRowFirstColumn="0" w:firstRowLastColumn="0" w:lastRowFirstColumn="0" w:lastRowLastColumn="0"/>
-              <w:rPr>
-                <w:lang w:val="it-IT"/>
-              </w:rPr>
-            </w:pPr>
-            <w:r>
-              <w:rPr>
-                <w:lang w:val="it-IT"/>
-              </w:rPr>
-              <w:t>modificare altri amministratori eccetto lo username</w:t>
-            </w:r>
-          </w:p>
-        </w:tc>
-        <w:tc>
-          <w:tcPr>
-            <w:tcW w:w="950" w:type="pct"/>
-            <w:vAlign w:val="center"/>
-          </w:tcPr>
-          <w:p>
-            <w:pPr>
-              <w:jc w:val="center"/>
-              <w:cnfStyle w:val="000000100000" w:firstRow="0" w:lastRow="0" w:firstColumn="0" w:lastColumn="0" w:oddVBand="0" w:evenVBand="0" w:oddHBand="1" w:evenHBand="0" w:firstRowFirstColumn="0" w:firstRowLastColumn="0" w:lastRowFirstColumn="0" w:lastRowLastColumn="0"/>
-              <w:rPr>
-                <w:b/>
-                <w:bCs/>
-                <w:color w:val="70AD47" w:themeColor="accent6"/>
-                <w:sz w:val="28"/>
-                <w:szCs w:val="28"/>
-                <w:lang w:val="it-IT"/>
-              </w:rPr>
-            </w:pPr>
-            <w:r>
-              <w:rPr>
-                <w:b/>
-                <w:bCs/>
-                <w:color w:val="70AD47" w:themeColor="accent6"/>
-                <w:sz w:val="28"/>
-                <w:szCs w:val="28"/>
-                <w:lang w:val="it-IT"/>
-              </w:rPr>
-              <w:sym w:font="Wingdings 2" w:char="F052"/>
-            </w:r>
-          </w:p>
-        </w:tc>
-        <w:tc>
-          <w:tcPr>
-            <w:tcW w:w="463" w:type="pct"/>
-            <w:vAlign w:val="center"/>
-          </w:tcPr>
-          <w:p>
-            <w:pPr>
-              <w:jc w:val="center"/>
-              <w:cnfStyle w:val="000000100000" w:firstRow="0" w:lastRow="0" w:firstColumn="0" w:lastColumn="0" w:oddVBand="0" w:evenVBand="0" w:oddHBand="1" w:evenHBand="0" w:firstRowFirstColumn="0" w:firstRowLastColumn="0" w:lastRowFirstColumn="0" w:lastRowLastColumn="0"/>
-              <w:rPr>
-                <w:lang w:val="it-IT"/>
-              </w:rPr>
-            </w:pPr>
-          </w:p>
-        </w:tc>
-      </w:tr>
-      <w:tr>
-        <w:tc>
-          <w:tcPr>
-            <w:cnfStyle w:val="001000000000" w:firstRow="0" w:lastRow="0" w:firstColumn="1" w:lastColumn="0" w:oddVBand="0" w:evenVBand="0" w:oddHBand="0" w:evenHBand="0" w:firstRowFirstColumn="0" w:firstRowLastColumn="0" w:lastRowFirstColumn="0" w:lastRowLastColumn="0"/>
-            <w:tcW w:w="358" w:type="pct"/>
-            <w:vAlign w:val="center"/>
-          </w:tcPr>
-          <w:p>
-            <w:pPr>
-              <w:pStyle w:val="Paragrafoelenco"/>
-              <w:numPr>
-                <w:ilvl w:val="0"/>
-                <w:numId w:val="1"/>
-              </w:numPr>
-              <w:ind w:left="456"/>
-              <w:jc w:val="center"/>
-              <w:rPr>
-                <w:lang w:val="it-IT"/>
-              </w:rPr>
-            </w:pPr>
-          </w:p>
-        </w:tc>
-        <w:tc>
-          <w:tcPr>
-            <w:tcW w:w="3229" w:type="pct"/>
-          </w:tcPr>
-          <w:p>
-            <w:pPr>
-              <w:pStyle w:val="Paragrafoelenco"/>
-              <w:numPr>
-                <w:ilvl w:val="0"/>
-                <w:numId w:val="2"/>
-              </w:numPr>
-              <w:cnfStyle w:val="000000000000" w:firstRow="0" w:lastRow="0" w:firstColumn="0" w:lastColumn="0" w:oddVBand="0" w:evenVBand="0" w:oddHBand="0" w:evenHBand="0" w:firstRowFirstColumn="0" w:firstRowLastColumn="0" w:lastRowFirstColumn="0" w:lastRowLastColumn="0"/>
-              <w:rPr>
-                <w:lang w:val="it-IT"/>
-              </w:rPr>
-            </w:pPr>
-            <w:r>
-              <w:rPr>
-                <w:lang w:val="it-IT"/>
-              </w:rPr>
-              <w:t>e</w:t>
-            </w:r>
-            <w:r>
-              <w:rPr>
-                <w:lang w:val="it-IT"/>
-              </w:rPr>
-              <w:t>liminare altri amministratori</w:t>
-            </w:r>
-          </w:p>
-        </w:tc>
-        <w:tc>
-          <w:tcPr>
-            <w:tcW w:w="950" w:type="pct"/>
-            <w:vAlign w:val="center"/>
-          </w:tcPr>
-          <w:p>
-            <w:pPr>
-              <w:jc w:val="center"/>
-              <w:cnfStyle w:val="000000000000" w:firstRow="0" w:lastRow="0" w:firstColumn="0" w:lastColumn="0" w:oddVBand="0" w:evenVBand="0" w:oddHBand="0" w:evenHBand="0" w:firstRowFirstColumn="0" w:firstRowLastColumn="0" w:lastRowFirstColumn="0" w:lastRowLastColumn="0"/>
-              <w:rPr>
-                <w:b/>
-                <w:bCs/>
-                <w:color w:val="70AD47" w:themeColor="accent6"/>
-                <w:sz w:val="28"/>
-                <w:szCs w:val="28"/>
-                <w:lang w:val="it-IT"/>
-              </w:rPr>
-            </w:pPr>
-            <w:r>
-              <w:rPr>
-                <w:b/>
-                <w:bCs/>
-                <w:color w:val="70AD47" w:themeColor="accent6"/>
-                <w:sz w:val="28"/>
-                <w:szCs w:val="28"/>
-                <w:lang w:val="it-IT"/>
-              </w:rPr>
-              <w:sym w:font="Wingdings 2" w:char="F052"/>
-            </w:r>
-          </w:p>
-        </w:tc>
-        <w:tc>
-          <w:tcPr>
-            <w:tcW w:w="463" w:type="pct"/>
-            <w:vAlign w:val="center"/>
-          </w:tcPr>
-          <w:p>
-            <w:pPr>
-              <w:jc w:val="center"/>
-              <w:cnfStyle w:val="000000000000" w:firstRow="0" w:lastRow="0" w:firstColumn="0" w:lastColumn="0" w:oddVBand="0" w:evenVBand="0" w:oddHBand="0" w:evenHBand="0" w:firstRowFirstColumn="0" w:firstRowLastColumn="0" w:lastRowFirstColumn="0" w:lastRowLastColumn="0"/>
-              <w:rPr>
-                <w:lang w:val="it-IT"/>
-              </w:rPr>
-            </w:pPr>
+            <w:r>
+              <w:rPr>
+                <w:b/>
+                <w:bCs/>
+                <w:color w:val="70AD47" w:themeColor="accent6"/>
+                <w:sz w:val="28"/>
+                <w:szCs w:val="28"/>
+                <w:lang w:val="it-IT"/>
+              </w:rPr>
+              <w:sym w:font="Wingdings 2" w:char="F052"/>
+            </w:r>
           </w:p>
         </w:tc>
       </w:tr>
@@ -1178,13 +1122,7 @@
               <w:rPr>
                 <w:lang w:val="it-IT"/>
               </w:rPr>
-              <w:t xml:space="preserve">creare </w:t>
-            </w:r>
-            <w:r>
-              <w:rPr>
-                <w:lang w:val="it-IT"/>
-              </w:rPr>
-              <w:t>Uploaders</w:t>
+              <w:t>creare altri amministratori</w:t>
             </w:r>
           </w:p>
         </w:tc>
@@ -1232,9 +1170,21 @@
                 <w:lang w:val="it-IT"/>
               </w:rPr>
             </w:pPr>
+            <w:r>
+              <w:rPr>
+                <w:b/>
+                <w:bCs/>
+                <w:color w:val="70AD47" w:themeColor="accent6"/>
+                <w:sz w:val="28"/>
+                <w:szCs w:val="28"/>
+                <w:lang w:val="it-IT"/>
+              </w:rPr>
+              <w:sym w:font="Wingdings 2" w:char="F052"/>
+            </w:r>
           </w:p>
         </w:tc>
       </w:tr>
+      <w:bookmarkEnd w:id="0"/>
       <w:tr>
         <w:tc>
           <w:tcPr>
@@ -1277,19 +1227,7 @@
               <w:rPr>
                 <w:lang w:val="it-IT"/>
               </w:rPr>
-              <w:t xml:space="preserve">modificare </w:t>
-            </w:r>
-            <w:r>
-              <w:rPr>
-                <w:lang w:val="it-IT"/>
-              </w:rPr>
-              <w:t>Uploaders</w:t>
-            </w:r>
-            <w:r>
-              <w:rPr>
-                <w:lang w:val="it-IT"/>
-              </w:rPr>
-              <w:t xml:space="preserve"> (incluso il logo)</w:t>
+              <w:t>modificare altri amministratori eccetto lo username</w:t>
             </w:r>
           </w:p>
         </w:tc>
@@ -1337,6 +1275,17 @@
                 <w:lang w:val="it-IT"/>
               </w:rPr>
             </w:pPr>
+            <w:r>
+              <w:rPr>
+                <w:b/>
+                <w:bCs/>
+                <w:color w:val="70AD47" w:themeColor="accent6"/>
+                <w:sz w:val="28"/>
+                <w:szCs w:val="28"/>
+                <w:lang w:val="it-IT"/>
+              </w:rPr>
+              <w:sym w:font="Wingdings 2" w:char="F052"/>
+            </w:r>
           </w:p>
         </w:tc>
       </w:tr>
@@ -1385,13 +1334,13 @@
               <w:rPr>
                 <w:lang w:val="it-IT"/>
               </w:rPr>
-              <w:t xml:space="preserve">eliminare </w:t>
-            </w:r>
-            <w:r>
-              <w:rPr>
-                <w:lang w:val="it-IT"/>
-              </w:rPr>
-              <w:t>Uploaders</w:t>
+              <w:t>e</w:t>
+            </w:r>
+            <w:r>
+              <w:rPr>
+                <w:lang w:val="it-IT"/>
+              </w:rPr>
+              <w:t>liminare altri amministratori</w:t>
             </w:r>
           </w:p>
         </w:tc>
@@ -1439,6 +1388,17 @@
                 <w:lang w:val="it-IT"/>
               </w:rPr>
             </w:pPr>
+            <w:r>
+              <w:rPr>
+                <w:b/>
+                <w:bCs/>
+                <w:color w:val="70AD47" w:themeColor="accent6"/>
+                <w:sz w:val="28"/>
+                <w:szCs w:val="28"/>
+                <w:lang w:val="it-IT"/>
+              </w:rPr>
+              <w:sym w:font="Wingdings 2" w:char="F052"/>
+            </w:r>
           </w:p>
         </w:tc>
       </w:tr>
@@ -1484,7 +1444,13 @@
               <w:rPr>
                 <w:lang w:val="it-IT"/>
               </w:rPr>
-              <w:t>visualizzare un resoconto in cui per ogni Uploader sia elencato il numero di documenti caricati ed il numero di consumers diversi cui tali documenti afferiscono</w:t>
+              <w:t xml:space="preserve">creare </w:t>
+            </w:r>
+            <w:r>
+              <w:rPr>
+                <w:lang w:val="it-IT"/>
+              </w:rPr>
+              <w:t>Uploaders</w:t>
             </w:r>
           </w:p>
         </w:tc>
@@ -1532,6 +1498,17 @@
                 <w:lang w:val="it-IT"/>
               </w:rPr>
             </w:pPr>
+            <w:r>
+              <w:rPr>
+                <w:b/>
+                <w:bCs/>
+                <w:color w:val="70AD47" w:themeColor="accent6"/>
+                <w:sz w:val="28"/>
+                <w:szCs w:val="28"/>
+                <w:lang w:val="it-IT"/>
+              </w:rPr>
+              <w:sym w:font="Wingdings 2" w:char="F052"/>
+            </w:r>
           </w:p>
         </w:tc>
       </w:tr>
@@ -1580,7 +1557,19 @@
               <w:rPr>
                 <w:lang w:val="it-IT"/>
               </w:rPr>
-              <w:t>Il resoconto di un Uploader mostrerà di default i dati del mese precedente, ma il periodo di analisi potrà essere modificato usando due campi data (da…a).</w:t>
+              <w:t xml:space="preserve">modificare </w:t>
+            </w:r>
+            <w:r>
+              <w:rPr>
+                <w:lang w:val="it-IT"/>
+              </w:rPr>
+              <w:t>Uploaders</w:t>
+            </w:r>
+            <w:r>
+              <w:rPr>
+                <w:lang w:val="it-IT"/>
+              </w:rPr>
+              <w:t xml:space="preserve"> (incluso il logo)</w:t>
             </w:r>
           </w:p>
         </w:tc>
@@ -1628,6 +1617,17 @@
                 <w:lang w:val="it-IT"/>
               </w:rPr>
             </w:pPr>
+            <w:r>
+              <w:rPr>
+                <w:b/>
+                <w:bCs/>
+                <w:color w:val="70AD47" w:themeColor="accent6"/>
+                <w:sz w:val="28"/>
+                <w:szCs w:val="28"/>
+                <w:lang w:val="it-IT"/>
+              </w:rPr>
+              <w:sym w:font="Wingdings 2" w:char="F052"/>
+            </w:r>
           </w:p>
         </w:tc>
       </w:tr>
@@ -1641,6 +1641,10 @@
           <w:p>
             <w:pPr>
               <w:pStyle w:val="Paragrafoelenco"/>
+              <w:numPr>
+                <w:ilvl w:val="0"/>
+                <w:numId w:val="1"/>
+              </w:numPr>
               <w:ind w:left="456"/>
               <w:jc w:val="center"/>
               <w:rPr>
@@ -1655,29 +1659,27 @@
           </w:tcPr>
           <w:p>
             <w:pPr>
-              <w:spacing w:before="240"/>
-              <w:cnfStyle w:val="000000000000" w:firstRow="0" w:lastRow="0" w:firstColumn="0" w:lastColumn="0" w:oddVBand="0" w:evenVBand="0" w:oddHBand="0" w:evenHBand="0" w:firstRowFirstColumn="0" w:firstRowLastColumn="0" w:lastRowFirstColumn="0" w:lastRowLastColumn="0"/>
-              <w:rPr>
-                <w:lang w:val="it-IT"/>
-              </w:rPr>
-            </w:pPr>
-            <w:r>
-              <w:rPr>
-                <w:lang w:val="it-IT"/>
-              </w:rPr>
-              <w:t xml:space="preserve">Ogni </w:t>
-            </w:r>
-            <w:r>
-              <w:rPr>
-                <w:lang w:val="it-IT"/>
-              </w:rPr>
-              <w:t>Uploader</w:t>
-            </w:r>
-            <w:r>
-              <w:rPr>
-                <w:lang w:val="it-IT"/>
-              </w:rPr>
-              <w:t xml:space="preserve"> potrà</w:t>
+              <w:pStyle w:val="Paragrafoelenco"/>
+              <w:numPr>
+                <w:ilvl w:val="0"/>
+                <w:numId w:val="2"/>
+              </w:numPr>
+              <w:cnfStyle w:val="000000000000" w:firstRow="0" w:lastRow="0" w:firstColumn="0" w:lastColumn="0" w:oddVBand="0" w:evenVBand="0" w:oddHBand="0" w:evenHBand="0" w:firstRowFirstColumn="0" w:firstRowLastColumn="0" w:lastRowFirstColumn="0" w:lastRowLastColumn="0"/>
+              <w:rPr>
+                <w:lang w:val="it-IT"/>
+              </w:rPr>
+            </w:pPr>
+            <w:r>
+              <w:rPr>
+                <w:lang w:val="it-IT"/>
+              </w:rPr>
+              <w:t xml:space="preserve">eliminare </w:t>
+            </w:r>
+            <w:r>
+              <w:rPr>
+                <w:lang w:val="it-IT"/>
+              </w:rPr>
+              <w:t>Uploaders</w:t>
             </w:r>
           </w:p>
         </w:tc>
@@ -1708,7 +1710,7 @@
                 <w:szCs w:val="28"/>
                 <w:lang w:val="it-IT"/>
               </w:rPr>
-              <w:t>-</w:t>
+              <w:sym w:font="Wingdings 2" w:char="F052"/>
             </w:r>
           </w:p>
         </w:tc>
@@ -1727,9 +1729,14 @@
             </w:pPr>
             <w:r>
               <w:rPr>
-                <w:lang w:val="it-IT"/>
-              </w:rPr>
-              <w:t>-</w:t>
+                <w:b/>
+                <w:bCs/>
+                <w:color w:val="70AD47" w:themeColor="accent6"/>
+                <w:sz w:val="28"/>
+                <w:szCs w:val="28"/>
+                <w:lang w:val="it-IT"/>
+              </w:rPr>
+              <w:sym w:font="Wingdings 2" w:char="F052"/>
             </w:r>
           </w:p>
         </w:tc>
@@ -1779,7 +1786,7 @@
               <w:rPr>
                 <w:lang w:val="it-IT"/>
               </w:rPr>
-              <w:t>modificare la propria password</w:t>
+              <w:t>visualizzare un resoconto in cui per ogni Uploader sia elencato il numero di documenti caricati ed il numero di consumers diversi cui tali documenti afferiscono</w:t>
             </w:r>
           </w:p>
         </w:tc>
@@ -1827,6 +1834,17 @@
                 <w:lang w:val="it-IT"/>
               </w:rPr>
             </w:pPr>
+            <w:r>
+              <w:rPr>
+                <w:b/>
+                <w:bCs/>
+                <w:color w:val="70AD47" w:themeColor="accent6"/>
+                <w:sz w:val="28"/>
+                <w:szCs w:val="28"/>
+                <w:lang w:val="it-IT"/>
+              </w:rPr>
+              <w:sym w:font="Wingdings 2" w:char="F052"/>
+            </w:r>
           </w:p>
         </w:tc>
       </w:tr>
@@ -1872,7 +1890,7 @@
               <w:rPr>
                 <w:lang w:val="it-IT"/>
               </w:rPr>
-              <w:t>modificare le proprie informazioni eccetto lo username</w:t>
+              <w:t>Il resoconto di un Uploader mostrerà di default i dati del mese precedente, ma il periodo di analisi potrà essere modificato usando due campi data (da…a).</w:t>
             </w:r>
           </w:p>
         </w:tc>
@@ -1920,6 +1938,17 @@
                 <w:lang w:val="it-IT"/>
               </w:rPr>
             </w:pPr>
+            <w:r>
+              <w:rPr>
+                <w:b/>
+                <w:bCs/>
+                <w:color w:val="70AD47" w:themeColor="accent6"/>
+                <w:sz w:val="28"/>
+                <w:szCs w:val="28"/>
+                <w:lang w:val="it-IT"/>
+              </w:rPr>
+              <w:sym w:font="Wingdings 2" w:char="F052"/>
+            </w:r>
           </w:p>
         </w:tc>
       </w:tr>
@@ -1936,10 +1965,6 @@
           <w:p>
             <w:pPr>
               <w:pStyle w:val="Paragrafoelenco"/>
-              <w:numPr>
-                <w:ilvl w:val="0"/>
-                <w:numId w:val="1"/>
-              </w:numPr>
               <w:ind w:left="456"/>
               <w:jc w:val="center"/>
               <w:rPr>
@@ -1954,27 +1979,29 @@
           </w:tcPr>
           <w:p>
             <w:pPr>
-              <w:pStyle w:val="Paragrafoelenco"/>
-              <w:numPr>
-                <w:ilvl w:val="0"/>
-                <w:numId w:val="2"/>
-              </w:numPr>
-              <w:cnfStyle w:val="000000100000" w:firstRow="0" w:lastRow="0" w:firstColumn="0" w:lastColumn="0" w:oddVBand="0" w:evenVBand="0" w:oddHBand="1" w:evenHBand="0" w:firstRowFirstColumn="0" w:firstRowLastColumn="0" w:lastRowFirstColumn="0" w:lastRowLastColumn="0"/>
-              <w:rPr>
-                <w:lang w:val="it-IT"/>
-              </w:rPr>
-            </w:pPr>
-            <w:r>
-              <w:rPr>
-                <w:lang w:val="it-IT"/>
-              </w:rPr>
-              <w:t xml:space="preserve">creare </w:t>
-            </w:r>
-            <w:r>
-              <w:rPr>
-                <w:lang w:val="it-IT"/>
-              </w:rPr>
-              <w:t>Consumers</w:t>
+              <w:spacing w:before="240"/>
+              <w:cnfStyle w:val="000000100000" w:firstRow="0" w:lastRow="0" w:firstColumn="0" w:lastColumn="0" w:oddVBand="0" w:evenVBand="0" w:oddHBand="1" w:evenHBand="0" w:firstRowFirstColumn="0" w:firstRowLastColumn="0" w:lastRowFirstColumn="0" w:lastRowLastColumn="0"/>
+              <w:rPr>
+                <w:lang w:val="it-IT"/>
+              </w:rPr>
+            </w:pPr>
+            <w:r>
+              <w:rPr>
+                <w:lang w:val="it-IT"/>
+              </w:rPr>
+              <w:t xml:space="preserve">Ogni </w:t>
+            </w:r>
+            <w:r>
+              <w:rPr>
+                <w:lang w:val="it-IT"/>
+              </w:rPr>
+              <w:t>Uploader</w:t>
+            </w:r>
+            <w:r>
+              <w:rPr>
+                <w:lang w:val="it-IT"/>
+              </w:rPr>
+              <w:t xml:space="preserve"> potrà</w:t>
             </w:r>
           </w:p>
         </w:tc>
@@ -2005,7 +2032,7 @@
                 <w:szCs w:val="28"/>
                 <w:lang w:val="it-IT"/>
               </w:rPr>
-              <w:sym w:font="Wingdings 2" w:char="F052"/>
+              <w:t>-</w:t>
             </w:r>
           </w:p>
         </w:tc>
@@ -2022,6 +2049,12 @@
                 <w:lang w:val="it-IT"/>
               </w:rPr>
             </w:pPr>
+            <w:r>
+              <w:rPr>
+                <w:lang w:val="it-IT"/>
+              </w:rPr>
+              <w:t>-</w:t>
+            </w:r>
           </w:p>
         </w:tc>
       </w:tr>
@@ -2067,7 +2100,7 @@
               <w:rPr>
                 <w:lang w:val="it-IT"/>
               </w:rPr>
-              <w:t>modificare Consumers</w:t>
+              <w:t>modificare la propria password</w:t>
             </w:r>
           </w:p>
         </w:tc>
@@ -2115,6 +2148,17 @@
                 <w:lang w:val="it-IT"/>
               </w:rPr>
             </w:pPr>
+            <w:r>
+              <w:rPr>
+                <w:b/>
+                <w:bCs/>
+                <w:color w:val="70AD47" w:themeColor="accent6"/>
+                <w:sz w:val="28"/>
+                <w:szCs w:val="28"/>
+                <w:lang w:val="it-IT"/>
+              </w:rPr>
+              <w:sym w:font="Wingdings 2" w:char="F052"/>
+            </w:r>
           </w:p>
         </w:tc>
       </w:tr>
@@ -2163,7 +2207,7 @@
               <w:rPr>
                 <w:lang w:val="it-IT"/>
               </w:rPr>
-              <w:t>eliminare Consumers</w:t>
+              <w:t>modificare le proprie informazioni eccetto lo username</w:t>
             </w:r>
           </w:p>
         </w:tc>
@@ -2211,6 +2255,17 @@
                 <w:lang w:val="it-IT"/>
               </w:rPr>
             </w:pPr>
+            <w:r>
+              <w:rPr>
+                <w:b/>
+                <w:bCs/>
+                <w:color w:val="70AD47" w:themeColor="accent6"/>
+                <w:sz w:val="28"/>
+                <w:szCs w:val="28"/>
+                <w:lang w:val="it-IT"/>
+              </w:rPr>
+              <w:sym w:font="Wingdings 2" w:char="F052"/>
+            </w:r>
           </w:p>
         </w:tc>
       </w:tr>
@@ -2256,7 +2311,13 @@
               <w:rPr>
                 <w:lang w:val="it-IT"/>
               </w:rPr>
-              <w:t>caricare files per un Consumer</w:t>
+              <w:t xml:space="preserve">creare </w:t>
+            </w:r>
+            <w:r>
+              <w:rPr>
+                <w:lang w:val="it-IT"/>
+              </w:rPr>
+              <w:t>Consumers</w:t>
             </w:r>
           </w:p>
         </w:tc>
@@ -2304,6 +2365,17 @@
                 <w:lang w:val="it-IT"/>
               </w:rPr>
             </w:pPr>
+            <w:r>
+              <w:rPr>
+                <w:b/>
+                <w:bCs/>
+                <w:color w:val="70AD47" w:themeColor="accent6"/>
+                <w:sz w:val="28"/>
+                <w:szCs w:val="28"/>
+                <w:lang w:val="it-IT"/>
+              </w:rPr>
+              <w:sym w:font="Wingdings 2" w:char="F052"/>
+            </w:r>
           </w:p>
         </w:tc>
       </w:tr>
@@ -2352,7 +2424,7 @@
               <w:rPr>
                 <w:lang w:val="it-IT"/>
               </w:rPr>
-              <w:t>eliminare files per un Consumer</w:t>
+              <w:t>modificare Consumers</w:t>
             </w:r>
           </w:p>
         </w:tc>
@@ -2400,6 +2472,17 @@
                 <w:lang w:val="it-IT"/>
               </w:rPr>
             </w:pPr>
+            <w:r>
+              <w:rPr>
+                <w:b/>
+                <w:bCs/>
+                <w:color w:val="70AD47" w:themeColor="accent6"/>
+                <w:sz w:val="28"/>
+                <w:szCs w:val="28"/>
+                <w:lang w:val="it-IT"/>
+              </w:rPr>
+              <w:sym w:font="Wingdings 2" w:char="F052"/>
+            </w:r>
           </w:p>
         </w:tc>
       </w:tr>
@@ -2413,7 +2496,12 @@
           <w:p>
             <w:pPr>
               <w:pStyle w:val="Paragrafoelenco"/>
+              <w:numPr>
+                <w:ilvl w:val="0"/>
+                <w:numId w:val="1"/>
+              </w:numPr>
               <w:ind w:left="456"/>
+              <w:jc w:val="center"/>
               <w:rPr>
                 <w:lang w:val="it-IT"/>
               </w:rPr>
@@ -2426,17 +2514,21 @@
           </w:tcPr>
           <w:p>
             <w:pPr>
-              <w:spacing w:before="240"/>
-              <w:cnfStyle w:val="000000000000" w:firstRow="0" w:lastRow="0" w:firstColumn="0" w:lastColumn="0" w:oddVBand="0" w:evenVBand="0" w:oddHBand="0" w:evenHBand="0" w:firstRowFirstColumn="0" w:firstRowLastColumn="0" w:lastRowFirstColumn="0" w:lastRowLastColumn="0"/>
-              <w:rPr>
-                <w:lang w:val="it-IT"/>
-              </w:rPr>
-            </w:pPr>
-            <w:r>
-              <w:rPr>
-                <w:lang w:val="it-IT"/>
-              </w:rPr>
-              <w:t>Nella schermata principale di un Uploader, l’Uploader:</w:t>
+              <w:pStyle w:val="Paragrafoelenco"/>
+              <w:numPr>
+                <w:ilvl w:val="0"/>
+                <w:numId w:val="2"/>
+              </w:numPr>
+              <w:cnfStyle w:val="000000000000" w:firstRow="0" w:lastRow="0" w:firstColumn="0" w:lastColumn="0" w:oddVBand="0" w:evenVBand="0" w:oddHBand="0" w:evenHBand="0" w:firstRowFirstColumn="0" w:firstRowLastColumn="0" w:lastRowFirstColumn="0" w:lastRowLastColumn="0"/>
+              <w:rPr>
+                <w:lang w:val="it-IT"/>
+              </w:rPr>
+            </w:pPr>
+            <w:r>
+              <w:rPr>
+                <w:lang w:val="it-IT"/>
+              </w:rPr>
+              <w:t>eliminare Consumers</w:t>
             </w:r>
           </w:p>
         </w:tc>
@@ -2458,6 +2550,17 @@
                 <w:lang w:val="it-IT"/>
               </w:rPr>
             </w:pPr>
+            <w:r>
+              <w:rPr>
+                <w:b/>
+                <w:bCs/>
+                <w:color w:val="70AD47" w:themeColor="accent6"/>
+                <w:sz w:val="28"/>
+                <w:szCs w:val="28"/>
+                <w:lang w:val="it-IT"/>
+              </w:rPr>
+              <w:sym w:font="Wingdings 2" w:char="F052"/>
+            </w:r>
           </w:p>
         </w:tc>
         <w:tc>
@@ -2473,6 +2576,17 @@
                 <w:lang w:val="it-IT"/>
               </w:rPr>
             </w:pPr>
+            <w:r>
+              <w:rPr>
+                <w:b/>
+                <w:bCs/>
+                <w:color w:val="70AD47" w:themeColor="accent6"/>
+                <w:sz w:val="28"/>
+                <w:szCs w:val="28"/>
+                <w:lang w:val="it-IT"/>
+              </w:rPr>
+              <w:sym w:font="Wingdings 2" w:char="F052"/>
+            </w:r>
           </w:p>
         </w:tc>
       </w:tr>
@@ -2521,7 +2635,7 @@
               <w:rPr>
                 <w:lang w:val="it-IT"/>
               </w:rPr>
-              <w:t>visualizzerà una lista di Consumers, con la possibilità di crearne uno nuovo o di eliminarne uno esistente.</w:t>
+              <w:t>caricare files per un Consumer</w:t>
             </w:r>
           </w:p>
         </w:tc>
@@ -2569,6 +2683,17 @@
                 <w:lang w:val="it-IT"/>
               </w:rPr>
             </w:pPr>
+            <w:r>
+              <w:rPr>
+                <w:b/>
+                <w:bCs/>
+                <w:color w:val="70AD47" w:themeColor="accent6"/>
+                <w:sz w:val="28"/>
+                <w:szCs w:val="28"/>
+                <w:lang w:val="it-IT"/>
+              </w:rPr>
+              <w:sym w:font="Wingdings 2" w:char="F052"/>
+            </w:r>
           </w:p>
         </w:tc>
       </w:tr>
@@ -2614,7 +2739,7 @@
               <w:rPr>
                 <w:lang w:val="it-IT"/>
               </w:rPr>
-              <w:t>cliccando su un Consumer, vedrà i files caricati, inclusi i tag data di visualizzazione – indirizzo IP visualizzazione</w:t>
+              <w:t>eliminare files per un Consumer</w:t>
             </w:r>
           </w:p>
         </w:tc>
@@ -2662,6 +2787,17 @@
                 <w:lang w:val="it-IT"/>
               </w:rPr>
             </w:pPr>
+            <w:r>
+              <w:rPr>
+                <w:b/>
+                <w:bCs/>
+                <w:color w:val="70AD47" w:themeColor="accent6"/>
+                <w:sz w:val="28"/>
+                <w:szCs w:val="28"/>
+                <w:lang w:val="it-IT"/>
+              </w:rPr>
+              <w:sym w:font="Wingdings 2" w:char="F052"/>
+            </w:r>
           </w:p>
         </w:tc>
       </w:tr>
@@ -2678,12 +2814,7 @@
           <w:p>
             <w:pPr>
               <w:pStyle w:val="Paragrafoelenco"/>
-              <w:numPr>
-                <w:ilvl w:val="0"/>
-                <w:numId w:val="1"/>
-              </w:numPr>
               <w:ind w:left="456"/>
-              <w:jc w:val="center"/>
               <w:rPr>
                 <w:lang w:val="it-IT"/>
               </w:rPr>
@@ -2696,21 +2827,17 @@
           </w:tcPr>
           <w:p>
             <w:pPr>
-              <w:pStyle w:val="Paragrafoelenco"/>
-              <w:numPr>
-                <w:ilvl w:val="0"/>
-                <w:numId w:val="2"/>
-              </w:numPr>
-              <w:cnfStyle w:val="000000100000" w:firstRow="0" w:lastRow="0" w:firstColumn="0" w:lastColumn="0" w:oddVBand="0" w:evenVBand="0" w:oddHBand="1" w:evenHBand="0" w:firstRowFirstColumn="0" w:firstRowLastColumn="0" w:lastRowFirstColumn="0" w:lastRowLastColumn="0"/>
-              <w:rPr>
-                <w:lang w:val="it-IT"/>
-              </w:rPr>
-            </w:pPr>
-            <w:r>
-              <w:rPr>
-                <w:lang w:val="it-IT"/>
-              </w:rPr>
-              <w:t>può caricare un nuovo file (specificandone nome e lista di hashtag)</w:t>
+              <w:spacing w:before="240"/>
+              <w:cnfStyle w:val="000000100000" w:firstRow="0" w:lastRow="0" w:firstColumn="0" w:lastColumn="0" w:oddVBand="0" w:evenVBand="0" w:oddHBand="1" w:evenHBand="0" w:firstRowFirstColumn="0" w:firstRowLastColumn="0" w:lastRowFirstColumn="0" w:lastRowLastColumn="0"/>
+              <w:rPr>
+                <w:lang w:val="it-IT"/>
+              </w:rPr>
+            </w:pPr>
+            <w:r>
+              <w:rPr>
+                <w:lang w:val="it-IT"/>
+              </w:rPr>
+              <w:t>Nella schermata principale di un Uploader, l’Uploader:</w:t>
             </w:r>
           </w:p>
         </w:tc>
@@ -2732,17 +2859,6 @@
                 <w:lang w:val="it-IT"/>
               </w:rPr>
             </w:pPr>
-            <w:r>
-              <w:rPr>
-                <w:b/>
-                <w:bCs/>
-                <w:color w:val="70AD47" w:themeColor="accent6"/>
-                <w:sz w:val="28"/>
-                <w:szCs w:val="28"/>
-                <w:lang w:val="it-IT"/>
-              </w:rPr>
-              <w:sym w:font="Wingdings 2" w:char="F052"/>
-            </w:r>
           </w:p>
         </w:tc>
         <w:tc>
@@ -2803,7 +2919,7 @@
               <w:rPr>
                 <w:lang w:val="it-IT"/>
               </w:rPr>
-              <w:t>può eliminare un file già presente</w:t>
+              <w:t>visualizzerà una lista di Consumers, con la possibilità di crearne uno nuovo o di eliminarne uno esistente.</w:t>
             </w:r>
           </w:p>
         </w:tc>
@@ -2851,6 +2967,17 @@
                 <w:lang w:val="it-IT"/>
               </w:rPr>
             </w:pPr>
+            <w:r>
+              <w:rPr>
+                <w:b/>
+                <w:bCs/>
+                <w:color w:val="70AD47" w:themeColor="accent6"/>
+                <w:sz w:val="28"/>
+                <w:szCs w:val="28"/>
+                <w:lang w:val="it-IT"/>
+              </w:rPr>
+              <w:sym w:font="Wingdings 2" w:char="F052"/>
+            </w:r>
           </w:p>
         </w:tc>
       </w:tr>
@@ -2867,6 +2994,10 @@
           <w:p>
             <w:pPr>
               <w:pStyle w:val="Paragrafoelenco"/>
+              <w:numPr>
+                <w:ilvl w:val="0"/>
+                <w:numId w:val="1"/>
+              </w:numPr>
               <w:ind w:left="456"/>
               <w:jc w:val="center"/>
               <w:rPr>
@@ -2881,29 +3012,21 @@
           </w:tcPr>
           <w:p>
             <w:pPr>
-              <w:spacing w:before="240"/>
-              <w:cnfStyle w:val="000000100000" w:firstRow="0" w:lastRow="0" w:firstColumn="0" w:lastColumn="0" w:oddVBand="0" w:evenVBand="0" w:oddHBand="1" w:evenHBand="0" w:firstRowFirstColumn="0" w:firstRowLastColumn="0" w:lastRowFirstColumn="0" w:lastRowLastColumn="0"/>
-              <w:rPr>
-                <w:lang w:val="it-IT"/>
-              </w:rPr>
-            </w:pPr>
-            <w:r>
-              <w:rPr>
-                <w:lang w:val="it-IT"/>
-              </w:rPr>
-              <w:t xml:space="preserve">Ogni </w:t>
-            </w:r>
-            <w:r>
-              <w:rPr>
-                <w:lang w:val="it-IT"/>
-              </w:rPr>
-              <w:t>Consumer</w:t>
-            </w:r>
-            <w:r>
-              <w:rPr>
-                <w:lang w:val="it-IT"/>
-              </w:rPr>
-              <w:t xml:space="preserve"> potrà</w:t>
+              <w:pStyle w:val="Paragrafoelenco"/>
+              <w:numPr>
+                <w:ilvl w:val="0"/>
+                <w:numId w:val="2"/>
+              </w:numPr>
+              <w:cnfStyle w:val="000000100000" w:firstRow="0" w:lastRow="0" w:firstColumn="0" w:lastColumn="0" w:oddVBand="0" w:evenVBand="0" w:oddHBand="1" w:evenHBand="0" w:firstRowFirstColumn="0" w:firstRowLastColumn="0" w:lastRowFirstColumn="0" w:lastRowLastColumn="0"/>
+              <w:rPr>
+                <w:lang w:val="it-IT"/>
+              </w:rPr>
+            </w:pPr>
+            <w:r>
+              <w:rPr>
+                <w:lang w:val="it-IT"/>
+              </w:rPr>
+              <w:t>cliccando su un Consumer, vedrà i files caricati, inclusi i tag data di visualizzazione – indirizzo IP visualizzazione</w:t>
             </w:r>
           </w:p>
         </w:tc>
@@ -2934,7 +3057,7 @@
                 <w:szCs w:val="28"/>
                 <w:lang w:val="it-IT"/>
               </w:rPr>
-              <w:t>-</w:t>
+              <w:sym w:font="Wingdings 2" w:char="F052"/>
             </w:r>
           </w:p>
         </w:tc>
@@ -2953,9 +3076,14 @@
             </w:pPr>
             <w:r>
               <w:rPr>
-                <w:lang w:val="it-IT"/>
-              </w:rPr>
-              <w:t>-</w:t>
+                <w:b/>
+                <w:bCs/>
+                <w:color w:val="70AD47" w:themeColor="accent6"/>
+                <w:sz w:val="28"/>
+                <w:szCs w:val="28"/>
+                <w:lang w:val="it-IT"/>
+              </w:rPr>
+              <w:sym w:font="Wingdings 2" w:char="F052"/>
             </w:r>
           </w:p>
         </w:tc>
@@ -3002,7 +3130,7 @@
               <w:rPr>
                 <w:lang w:val="it-IT"/>
               </w:rPr>
-              <w:t>scaricare i propri files</w:t>
+              <w:t>può caricare un nuovo file (specificandone nome e lista di hashtag)</w:t>
             </w:r>
           </w:p>
         </w:tc>
@@ -3050,6 +3178,17 @@
                 <w:lang w:val="it-IT"/>
               </w:rPr>
             </w:pPr>
+            <w:r>
+              <w:rPr>
+                <w:b/>
+                <w:bCs/>
+                <w:color w:val="70AD47" w:themeColor="accent6"/>
+                <w:sz w:val="28"/>
+                <w:szCs w:val="28"/>
+                <w:lang w:val="it-IT"/>
+              </w:rPr>
+              <w:sym w:font="Wingdings 2" w:char="F052"/>
+            </w:r>
           </w:p>
         </w:tc>
       </w:tr>
@@ -3098,7 +3237,7 @@
               <w:rPr>
                 <w:lang w:val="it-IT"/>
               </w:rPr>
-              <w:t>cambiare proprie informazioni (eccetto lo username)</w:t>
+              <w:t>può eliminare un file già presente</w:t>
             </w:r>
           </w:p>
         </w:tc>
@@ -3146,6 +3285,17 @@
                 <w:lang w:val="it-IT"/>
               </w:rPr>
             </w:pPr>
+            <w:r>
+              <w:rPr>
+                <w:b/>
+                <w:bCs/>
+                <w:color w:val="70AD47" w:themeColor="accent6"/>
+                <w:sz w:val="28"/>
+                <w:szCs w:val="28"/>
+                <w:lang w:val="it-IT"/>
+              </w:rPr>
+              <w:sym w:font="Wingdings 2" w:char="F052"/>
+            </w:r>
           </w:p>
         </w:tc>
       </w:tr>
@@ -3159,10 +3309,6 @@
           <w:p>
             <w:pPr>
               <w:pStyle w:val="Paragrafoelenco"/>
-              <w:numPr>
-                <w:ilvl w:val="0"/>
-                <w:numId w:val="1"/>
-              </w:numPr>
               <w:ind w:left="456"/>
               <w:jc w:val="center"/>
               <w:rPr>
@@ -3187,7 +3333,19 @@
               <w:rPr>
                 <w:lang w:val="it-IT"/>
               </w:rPr>
-              <w:t>Nel caso in cui il Consumer abbia ricevuto documenti da un solo Uploader, la schermata principale mostra direttamente la lista dei documenti caricati (non si mostra la schermata di scelta Uploader).</w:t>
+              <w:t xml:space="preserve">Ogni </w:t>
+            </w:r>
+            <w:r>
+              <w:rPr>
+                <w:lang w:val="it-IT"/>
+              </w:rPr>
+              <w:t>Consumer</w:t>
+            </w:r>
+            <w:r>
+              <w:rPr>
+                <w:lang w:val="it-IT"/>
+              </w:rPr>
+              <w:t xml:space="preserve"> potrà</w:t>
             </w:r>
           </w:p>
         </w:tc>
@@ -3218,7 +3376,7 @@
                 <w:szCs w:val="28"/>
                 <w:lang w:val="it-IT"/>
               </w:rPr>
-              <w:sym w:font="Wingdings 2" w:char="F052"/>
+              <w:t>-</w:t>
             </w:r>
           </w:p>
         </w:tc>
@@ -3235,6 +3393,12 @@
                 <w:lang w:val="it-IT"/>
               </w:rPr>
             </w:pPr>
+            <w:r>
+              <w:rPr>
+                <w:lang w:val="it-IT"/>
+              </w:rPr>
+              <w:t>-</w:t>
+            </w:r>
           </w:p>
         </w:tc>
       </w:tr>
@@ -3251,6 +3415,10 @@
           <w:p>
             <w:pPr>
               <w:pStyle w:val="Paragrafoelenco"/>
+              <w:numPr>
+                <w:ilvl w:val="0"/>
+                <w:numId w:val="1"/>
+              </w:numPr>
               <w:ind w:left="456"/>
               <w:jc w:val="center"/>
               <w:rPr>
@@ -3265,16 +3433,21 @@
           </w:tcPr>
           <w:p>
             <w:pPr>
-              <w:cnfStyle w:val="000000100000" w:firstRow="0" w:lastRow="0" w:firstColumn="0" w:lastColumn="0" w:oddVBand="0" w:evenVBand="0" w:oddHBand="1" w:evenHBand="0" w:firstRowFirstColumn="0" w:firstRowLastColumn="0" w:lastRowFirstColumn="0" w:lastRowLastColumn="0"/>
-              <w:rPr>
-                <w:lang w:val="it-IT"/>
-              </w:rPr>
-            </w:pPr>
-            <w:r>
-              <w:rPr>
-                <w:lang w:val="it-IT"/>
-              </w:rPr>
-              <w:t>Nel caso in cui il Consumer abbia ricevuto documenti da più uploaders</w:t>
+              <w:pStyle w:val="Paragrafoelenco"/>
+              <w:numPr>
+                <w:ilvl w:val="0"/>
+                <w:numId w:val="2"/>
+              </w:numPr>
+              <w:cnfStyle w:val="000000100000" w:firstRow="0" w:lastRow="0" w:firstColumn="0" w:lastColumn="0" w:oddVBand="0" w:evenVBand="0" w:oddHBand="1" w:evenHBand="0" w:firstRowFirstColumn="0" w:firstRowLastColumn="0" w:lastRowFirstColumn="0" w:lastRowLastColumn="0"/>
+              <w:rPr>
+                <w:lang w:val="it-IT"/>
+              </w:rPr>
+            </w:pPr>
+            <w:r>
+              <w:rPr>
+                <w:lang w:val="it-IT"/>
+              </w:rPr>
+              <w:t>scaricare i propri files</w:t>
             </w:r>
           </w:p>
         </w:tc>
@@ -3305,7 +3478,7 @@
                 <w:szCs w:val="28"/>
                 <w:lang w:val="it-IT"/>
               </w:rPr>
-              <w:t>-</w:t>
+              <w:sym w:font="Wingdings 2" w:char="F052"/>
             </w:r>
           </w:p>
         </w:tc>
@@ -3324,9 +3497,14 @@
             </w:pPr>
             <w:r>
               <w:rPr>
-                <w:lang w:val="it-IT"/>
-              </w:rPr>
-              <w:t>-</w:t>
+                <w:b/>
+                <w:bCs/>
+                <w:color w:val="70AD47" w:themeColor="accent6"/>
+                <w:sz w:val="28"/>
+                <w:szCs w:val="28"/>
+                <w:lang w:val="it-IT"/>
+              </w:rPr>
+              <w:sym w:font="Wingdings 2" w:char="F052"/>
             </w:r>
           </w:p>
         </w:tc>
@@ -3373,37 +3551,7 @@
               <w:rPr>
                 <w:lang w:val="it-IT"/>
               </w:rPr>
-              <w:t xml:space="preserve">la schermata principale </w:t>
-            </w:r>
-            <w:r>
-              <w:rPr>
-                <w:lang w:val="it-IT"/>
-              </w:rPr>
-              <w:t>mostra la lista degli Uploaders che gli hanno inviato documenti (logo</w:t>
-            </w:r>
-            <w:r>
-              <w:rPr>
-                <w:lang w:val="it-IT"/>
-              </w:rPr>
-              <w:t xml:space="preserve"> </w:t>
-            </w:r>
-            <w:r>
-              <w:rPr>
-                <w:lang w:val="it-IT"/>
-              </w:rPr>
-              <w:t>+</w:t>
-            </w:r>
-            <w:r>
-              <w:rPr>
-                <w:lang w:val="it-IT"/>
-              </w:rPr>
-              <w:t xml:space="preserve"> </w:t>
-            </w:r>
-            <w:r>
-              <w:rPr>
-                <w:lang w:val="it-IT"/>
-              </w:rPr>
-              <w:t>descrizione).</w:t>
+              <w:t>cambiare proprie informazioni (eccetto lo username)</w:t>
             </w:r>
           </w:p>
         </w:tc>
@@ -3422,7 +3570,6 @@
                 <w:color w:val="70AD47" w:themeColor="accent6"/>
                 <w:sz w:val="28"/>
                 <w:szCs w:val="28"/>
-                <w:highlight w:val="yellow"/>
                 <w:lang w:val="it-IT"/>
               </w:rPr>
             </w:pPr>
@@ -3452,6 +3599,17 @@
                 <w:lang w:val="it-IT"/>
               </w:rPr>
             </w:pPr>
+            <w:r>
+              <w:rPr>
+                <w:b/>
+                <w:bCs/>
+                <w:color w:val="70AD47" w:themeColor="accent6"/>
+                <w:sz w:val="28"/>
+                <w:szCs w:val="28"/>
+                <w:lang w:val="it-IT"/>
+              </w:rPr>
+              <w:sym w:font="Wingdings 2" w:char="F052"/>
+            </w:r>
           </w:p>
         </w:tc>
       </w:tr>
@@ -3486,21 +3644,17 @@
           </w:tcPr>
           <w:p>
             <w:pPr>
-              <w:pStyle w:val="Paragrafoelenco"/>
-              <w:numPr>
-                <w:ilvl w:val="0"/>
-                <w:numId w:val="2"/>
-              </w:numPr>
-              <w:cnfStyle w:val="000000100000" w:firstRow="0" w:lastRow="0" w:firstColumn="0" w:lastColumn="0" w:oddVBand="0" w:evenVBand="0" w:oddHBand="1" w:evenHBand="0" w:firstRowFirstColumn="0" w:firstRowLastColumn="0" w:lastRowFirstColumn="0" w:lastRowLastColumn="0"/>
-              <w:rPr>
-                <w:lang w:val="it-IT"/>
-              </w:rPr>
-            </w:pPr>
-            <w:r>
-              <w:rPr>
-                <w:lang w:val="it-IT"/>
-              </w:rPr>
-              <w:t>cliccando su uno di essi appare la lista dei documenti caricati da questi.</w:t>
+              <w:spacing w:before="240"/>
+              <w:cnfStyle w:val="000000100000" w:firstRow="0" w:lastRow="0" w:firstColumn="0" w:lastColumn="0" w:oddVBand="0" w:evenVBand="0" w:oddHBand="1" w:evenHBand="0" w:firstRowFirstColumn="0" w:firstRowLastColumn="0" w:lastRowFirstColumn="0" w:lastRowLastColumn="0"/>
+              <w:rPr>
+                <w:lang w:val="it-IT"/>
+              </w:rPr>
+            </w:pPr>
+            <w:r>
+              <w:rPr>
+                <w:lang w:val="it-IT"/>
+              </w:rPr>
+              <w:t>Nel caso in cui il Consumer abbia ricevuto documenti da un solo Uploader, la schermata principale mostra direttamente la lista dei documenti caricati (non si mostra la schermata di scelta Uploader).</w:t>
             </w:r>
           </w:p>
         </w:tc>
@@ -3519,7 +3673,6 @@
                 <w:color w:val="70AD47" w:themeColor="accent6"/>
                 <w:sz w:val="28"/>
                 <w:szCs w:val="28"/>
-                <w:highlight w:val="yellow"/>
                 <w:lang w:val="it-IT"/>
               </w:rPr>
             </w:pPr>
@@ -3549,6 +3702,17 @@
                 <w:lang w:val="it-IT"/>
               </w:rPr>
             </w:pPr>
+            <w:r>
+              <w:rPr>
+                <w:b/>
+                <w:bCs/>
+                <w:color w:val="70AD47" w:themeColor="accent6"/>
+                <w:sz w:val="28"/>
+                <w:szCs w:val="28"/>
+                <w:lang w:val="it-IT"/>
+              </w:rPr>
+              <w:sym w:font="Wingdings 2" w:char="F052"/>
+            </w:r>
           </w:p>
         </w:tc>
       </w:tr>
@@ -3576,31 +3740,16 @@
           </w:tcPr>
           <w:p>
             <w:pPr>
-              <w:spacing w:before="240"/>
-              <w:cnfStyle w:val="000000000000" w:firstRow="0" w:lastRow="0" w:firstColumn="0" w:lastColumn="0" w:oddVBand="0" w:evenVBand="0" w:oddHBand="0" w:evenHBand="0" w:firstRowFirstColumn="0" w:firstRowLastColumn="0" w:lastRowFirstColumn="0" w:lastRowLastColumn="0"/>
-              <w:rPr>
-                <w:lang w:val="it-IT"/>
-              </w:rPr>
-            </w:pPr>
-            <w:r>
-              <w:rPr>
-                <w:lang w:val="it-IT"/>
-              </w:rPr>
-              <w:t xml:space="preserve">Nella </w:t>
-            </w:r>
-            <w:r>
-              <w:rPr>
-                <w:i/>
-                <w:iCs/>
-                <w:lang w:val="it-IT"/>
-              </w:rPr>
-              <w:t>lista documenti</w:t>
-            </w:r>
-            <w:r>
-              <w:rPr>
-                <w:lang w:val="it-IT"/>
-              </w:rPr>
-              <w:t xml:space="preserve"> vista da un Consumer:</w:t>
+              <w:cnfStyle w:val="000000000000" w:firstRow="0" w:lastRow="0" w:firstColumn="0" w:lastColumn="0" w:oddVBand="0" w:evenVBand="0" w:oddHBand="0" w:evenHBand="0" w:firstRowFirstColumn="0" w:firstRowLastColumn="0" w:lastRowFirstColumn="0" w:lastRowLastColumn="0"/>
+              <w:rPr>
+                <w:lang w:val="it-IT"/>
+              </w:rPr>
+            </w:pPr>
+            <w:r>
+              <w:rPr>
+                <w:lang w:val="it-IT"/>
+              </w:rPr>
+              <w:t>Nel caso in cui il Consumer abbia ricevuto documenti da più uploaders</w:t>
             </w:r>
           </w:p>
         </w:tc>
@@ -3611,16 +3760,24 @@
           </w:tcPr>
           <w:p>
             <w:pPr>
-              <w:pStyle w:val="Nessunaspaziatura"/>
-              <w:jc w:val="center"/>
-              <w:cnfStyle w:val="000000000000" w:firstRow="0" w:lastRow="0" w:firstColumn="0" w:lastColumn="0" w:oddVBand="0" w:evenVBand="0" w:oddHBand="0" w:evenHBand="0" w:firstRowFirstColumn="0" w:firstRowLastColumn="0" w:lastRowFirstColumn="0" w:lastRowLastColumn="0"/>
-              <w:rPr>
-                <w:highlight w:val="yellow"/>
-                <w:lang w:val="it-IT"/>
-              </w:rPr>
-            </w:pPr>
-            <w:r>
-              <w:rPr>
+              <w:jc w:val="center"/>
+              <w:cnfStyle w:val="000000000000" w:firstRow="0" w:lastRow="0" w:firstColumn="0" w:lastColumn="0" w:oddVBand="0" w:evenVBand="0" w:oddHBand="0" w:evenHBand="0" w:firstRowFirstColumn="0" w:firstRowLastColumn="0" w:lastRowFirstColumn="0" w:lastRowLastColumn="0"/>
+              <w:rPr>
+                <w:b/>
+                <w:bCs/>
+                <w:color w:val="70AD47" w:themeColor="accent6"/>
+                <w:sz w:val="28"/>
+                <w:szCs w:val="28"/>
+                <w:lang w:val="it-IT"/>
+              </w:rPr>
+            </w:pPr>
+            <w:r>
+              <w:rPr>
+                <w:b/>
+                <w:bCs/>
+                <w:color w:val="70AD47" w:themeColor="accent6"/>
+                <w:sz w:val="28"/>
+                <w:szCs w:val="28"/>
                 <w:lang w:val="it-IT"/>
               </w:rPr>
               <w:t>-</w:t>
@@ -3685,17 +3842,46 @@
                 <w:ilvl w:val="0"/>
                 <w:numId w:val="2"/>
               </w:numPr>
-              <w:spacing w:before="240"/>
-              <w:cnfStyle w:val="000000100000" w:firstRow="0" w:lastRow="0" w:firstColumn="0" w:lastColumn="0" w:oddVBand="0" w:evenVBand="0" w:oddHBand="1" w:evenHBand="0" w:firstRowFirstColumn="0" w:firstRowLastColumn="0" w:lastRowFirstColumn="0" w:lastRowLastColumn="0"/>
-              <w:rPr>
-                <w:lang w:val="it-IT"/>
-              </w:rPr>
-            </w:pPr>
-            <w:r>
-              <w:rPr>
-                <w:lang w:val="it-IT"/>
-              </w:rPr>
-              <w:t>vi è in alto a sinistra il logo dell’Uploader, come se il sistema fosse suo</w:t>
+              <w:cnfStyle w:val="000000100000" w:firstRow="0" w:lastRow="0" w:firstColumn="0" w:lastColumn="0" w:oddVBand="0" w:evenVBand="0" w:oddHBand="1" w:evenHBand="0" w:firstRowFirstColumn="0" w:firstRowLastColumn="0" w:lastRowFirstColumn="0" w:lastRowLastColumn="0"/>
+              <w:rPr>
+                <w:lang w:val="it-IT"/>
+              </w:rPr>
+            </w:pPr>
+            <w:r>
+              <w:rPr>
+                <w:lang w:val="it-IT"/>
+              </w:rPr>
+              <w:t xml:space="preserve">la schermata principale </w:t>
+            </w:r>
+            <w:r>
+              <w:rPr>
+                <w:lang w:val="it-IT"/>
+              </w:rPr>
+              <w:t>mostra la lista degli Uploaders che gli hanno inviato documenti (logo</w:t>
+            </w:r>
+            <w:r>
+              <w:rPr>
+                <w:lang w:val="it-IT"/>
+              </w:rPr>
+              <w:t xml:space="preserve"> </w:t>
+            </w:r>
+            <w:r>
+              <w:rPr>
+                <w:lang w:val="it-IT"/>
+              </w:rPr>
+              <w:t>+</w:t>
+            </w:r>
+            <w:r>
+              <w:rPr>
+                <w:lang w:val="it-IT"/>
+              </w:rPr>
+              <w:t xml:space="preserve"> </w:t>
+            </w:r>
+            <w:r>
+              <w:rPr>
+                <w:lang w:val="it-IT"/>
+              </w:rPr>
+              <w:t>descrizione).</w:t>
             </w:r>
           </w:p>
         </w:tc>
@@ -3744,6 +3930,17 @@
                 <w:lang w:val="it-IT"/>
               </w:rPr>
             </w:pPr>
+            <w:r>
+              <w:rPr>
+                <w:b/>
+                <w:bCs/>
+                <w:color w:val="70AD47" w:themeColor="accent6"/>
+                <w:sz w:val="28"/>
+                <w:szCs w:val="28"/>
+                <w:lang w:val="it-IT"/>
+              </w:rPr>
+              <w:sym w:font="Wingdings 2" w:char="F052"/>
+            </w:r>
           </w:p>
         </w:tc>
       </w:tr>
@@ -3780,17 +3977,16 @@
                 <w:ilvl w:val="0"/>
                 <w:numId w:val="2"/>
               </w:numPr>
-              <w:spacing w:before="240"/>
-              <w:cnfStyle w:val="000000000000" w:firstRow="0" w:lastRow="0" w:firstColumn="0" w:lastColumn="0" w:oddVBand="0" w:evenVBand="0" w:oddHBand="0" w:evenHBand="0" w:firstRowFirstColumn="0" w:firstRowLastColumn="0" w:lastRowFirstColumn="0" w:lastRowLastColumn="0"/>
-              <w:rPr>
-                <w:lang w:val="it-IT"/>
-              </w:rPr>
-            </w:pPr>
-            <w:r>
-              <w:rPr>
-                <w:lang w:val="it-IT"/>
-              </w:rPr>
-              <w:t>vi sono i documenti sotto forma di tabella</w:t>
+              <w:cnfStyle w:val="000000000000" w:firstRow="0" w:lastRow="0" w:firstColumn="0" w:lastColumn="0" w:oddVBand="0" w:evenVBand="0" w:oddHBand="0" w:evenHBand="0" w:firstRowFirstColumn="0" w:firstRowLastColumn="0" w:lastRowFirstColumn="0" w:lastRowLastColumn="0"/>
+              <w:rPr>
+                <w:lang w:val="it-IT"/>
+              </w:rPr>
+            </w:pPr>
+            <w:r>
+              <w:rPr>
+                <w:lang w:val="it-IT"/>
+              </w:rPr>
+              <w:t>cliccando su uno di essi appare la lista dei documenti caricati da questi.</w:t>
             </w:r>
           </w:p>
         </w:tc>
@@ -3839,6 +4035,17 @@
                 <w:lang w:val="it-IT"/>
               </w:rPr>
             </w:pPr>
+            <w:r>
+              <w:rPr>
+                <w:b/>
+                <w:bCs/>
+                <w:color w:val="70AD47" w:themeColor="accent6"/>
+                <w:sz w:val="28"/>
+                <w:szCs w:val="28"/>
+                <w:lang w:val="it-IT"/>
+              </w:rPr>
+              <w:sym w:font="Wingdings 2" w:char="F052"/>
+            </w:r>
           </w:p>
         </w:tc>
       </w:tr>
@@ -3855,10 +4062,6 @@
           <w:p>
             <w:pPr>
               <w:pStyle w:val="Paragrafoelenco"/>
-              <w:numPr>
-                <w:ilvl w:val="0"/>
-                <w:numId w:val="1"/>
-              </w:numPr>
               <w:ind w:left="456"/>
               <w:jc w:val="center"/>
               <w:rPr>
@@ -3873,11 +4076,6 @@
           </w:tcPr>
           <w:p>
             <w:pPr>
-              <w:pStyle w:val="Paragrafoelenco"/>
-              <w:numPr>
-                <w:ilvl w:val="0"/>
-                <w:numId w:val="2"/>
-              </w:numPr>
               <w:spacing w:before="240"/>
               <w:cnfStyle w:val="000000100000" w:firstRow="0" w:lastRow="0" w:firstColumn="0" w:lastColumn="0" w:oddVBand="0" w:evenVBand="0" w:oddHBand="1" w:evenHBand="0" w:firstRowFirstColumn="0" w:firstRowLastColumn="0" w:lastRowFirstColumn="0" w:lastRowLastColumn="0"/>
               <w:rPr>
@@ -3888,7 +4086,21 @@
               <w:rPr>
                 <w:lang w:val="it-IT"/>
               </w:rPr>
-              <w:t>i documenti sono ordinati dal più recente al meno recente, avendo comunque in cima sempre quelli non ancora letti</w:t>
+              <w:t xml:space="preserve">Nella </w:t>
+            </w:r>
+            <w:r>
+              <w:rPr>
+                <w:i/>
+                <w:iCs/>
+                <w:lang w:val="it-IT"/>
+              </w:rPr>
+              <w:t>lista documenti</w:t>
+            </w:r>
+            <w:r>
+              <w:rPr>
+                <w:lang w:val="it-IT"/>
+              </w:rPr>
+              <w:t xml:space="preserve"> vista da un Consumer:</w:t>
             </w:r>
           </w:p>
         </w:tc>
@@ -3899,28 +4111,19 @@
           </w:tcPr>
           <w:p>
             <w:pPr>
-              <w:jc w:val="center"/>
-              <w:cnfStyle w:val="000000100000" w:firstRow="0" w:lastRow="0" w:firstColumn="0" w:lastColumn="0" w:oddVBand="0" w:evenVBand="0" w:oddHBand="1" w:evenHBand="0" w:firstRowFirstColumn="0" w:firstRowLastColumn="0" w:lastRowFirstColumn="0" w:lastRowLastColumn="0"/>
-              <w:rPr>
-                <w:b/>
-                <w:bCs/>
-                <w:color w:val="70AD47" w:themeColor="accent6"/>
-                <w:sz w:val="28"/>
-                <w:szCs w:val="28"/>
+              <w:pStyle w:val="Nessunaspaziatura"/>
+              <w:jc w:val="center"/>
+              <w:cnfStyle w:val="000000100000" w:firstRow="0" w:lastRow="0" w:firstColumn="0" w:lastColumn="0" w:oddVBand="0" w:evenVBand="0" w:oddHBand="1" w:evenHBand="0" w:firstRowFirstColumn="0" w:firstRowLastColumn="0" w:lastRowFirstColumn="0" w:lastRowLastColumn="0"/>
+              <w:rPr>
                 <w:highlight w:val="yellow"/>
                 <w:lang w:val="it-IT"/>
               </w:rPr>
             </w:pPr>
             <w:r>
               <w:rPr>
-                <w:b/>
-                <w:bCs/>
-                <w:color w:val="70AD47" w:themeColor="accent6"/>
-                <w:sz w:val="28"/>
-                <w:szCs w:val="28"/>
-                <w:lang w:val="it-IT"/>
-              </w:rPr>
-              <w:sym w:font="Wingdings 2" w:char="F052"/>
+                <w:lang w:val="it-IT"/>
+              </w:rPr>
+              <w:t>-</w:t>
             </w:r>
           </w:p>
         </w:tc>
@@ -3937,6 +4140,12 @@
                 <w:lang w:val="it-IT"/>
               </w:rPr>
             </w:pPr>
+            <w:r>
+              <w:rPr>
+                <w:lang w:val="it-IT"/>
+              </w:rPr>
+              <w:t>-</w:t>
+            </w:r>
           </w:p>
         </w:tc>
       </w:tr>
@@ -3983,7 +4192,7 @@
               <w:rPr>
                 <w:lang w:val="it-IT"/>
               </w:rPr>
-              <w:t>la tabella deve mostrare il nome del documento, la data di caricamento e l’eventuale data di lettura da parte del Consumer</w:t>
+              <w:t>vi è in alto a sinistra il logo dell’Uploader, come se il sistema fosse suo</w:t>
             </w:r>
           </w:p>
         </w:tc>
@@ -4032,6 +4241,17 @@
                 <w:lang w:val="it-IT"/>
               </w:rPr>
             </w:pPr>
+            <w:r>
+              <w:rPr>
+                <w:b/>
+                <w:bCs/>
+                <w:color w:val="70AD47" w:themeColor="accent6"/>
+                <w:sz w:val="28"/>
+                <w:szCs w:val="28"/>
+                <w:lang w:val="it-IT"/>
+              </w:rPr>
+              <w:sym w:font="Wingdings 2" w:char="F052"/>
+            </w:r>
           </w:p>
         </w:tc>
       </w:tr>
@@ -4081,7 +4301,7 @@
               <w:rPr>
                 <w:lang w:val="it-IT"/>
               </w:rPr>
-              <w:t>vi è la lista degli hashtag collegati ai documenti presenti e l’utente può filtrarli selezionando l’hashtag corrispondente.</w:t>
+              <w:t>vi sono i documenti sotto forma di tabella</w:t>
             </w:r>
           </w:p>
         </w:tc>
@@ -4130,6 +4350,17 @@
                 <w:lang w:val="it-IT"/>
               </w:rPr>
             </w:pPr>
+            <w:r>
+              <w:rPr>
+                <w:b/>
+                <w:bCs/>
+                <w:color w:val="70AD47" w:themeColor="accent6"/>
+                <w:sz w:val="28"/>
+                <w:szCs w:val="28"/>
+                <w:lang w:val="it-IT"/>
+              </w:rPr>
+              <w:sym w:font="Wingdings 2" w:char="F052"/>
+            </w:r>
           </w:p>
         </w:tc>
       </w:tr>
@@ -4147,126 +4378,36 @@
                 <w:ilvl w:val="0"/>
                 <w:numId w:val="1"/>
               </w:numPr>
+              <w:ind w:left="456"/>
+              <w:jc w:val="center"/>
+              <w:rPr>
+                <w:lang w:val="it-IT"/>
+              </w:rPr>
+            </w:pPr>
+          </w:p>
+        </w:tc>
+        <w:tc>
+          <w:tcPr>
+            <w:tcW w:w="3229" w:type="pct"/>
+          </w:tcPr>
+          <w:p>
+            <w:pPr>
+              <w:pStyle w:val="Paragrafoelenco"/>
+              <w:numPr>
+                <w:ilvl w:val="0"/>
+                <w:numId w:val="2"/>
+              </w:numPr>
               <w:spacing w:before="240"/>
-              <w:ind w:left="456"/>
-              <w:jc w:val="center"/>
-              <w:rPr>
-                <w:lang w:val="it-IT"/>
-              </w:rPr>
-            </w:pPr>
-          </w:p>
-        </w:tc>
-        <w:tc>
-          <w:tcPr>
-            <w:tcW w:w="3229" w:type="pct"/>
-          </w:tcPr>
-          <w:p>
-            <w:pPr>
-              <w:spacing w:before="240"/>
-              <w:cnfStyle w:val="000000000000" w:firstRow="0" w:lastRow="0" w:firstColumn="0" w:lastColumn="0" w:oddVBand="0" w:evenVBand="0" w:oddHBand="0" w:evenHBand="0" w:firstRowFirstColumn="0" w:firstRowLastColumn="0" w:lastRowFirstColumn="0" w:lastRowLastColumn="0"/>
-              <w:rPr>
-                <w:lang w:val="it-IT"/>
-              </w:rPr>
-            </w:pPr>
-            <w:r>
-              <w:rPr>
-                <w:lang w:val="it-IT"/>
-              </w:rPr>
-              <w:t xml:space="preserve">Ogni volta che </w:t>
-            </w:r>
-            <w:r>
-              <w:rPr>
-                <w:lang w:val="it-IT"/>
-              </w:rPr>
-              <w:t>il sistema riceve un nuovo file, provvederà ad inviare al Consumer una mail di notifica contenente:</w:t>
-            </w:r>
-          </w:p>
-          <w:p>
-            <w:pPr>
-              <w:pStyle w:val="Paragrafoelenco"/>
-              <w:numPr>
-                <w:ilvl w:val="0"/>
-                <w:numId w:val="2"/>
-              </w:numPr>
-              <w:cnfStyle w:val="000000000000" w:firstRow="0" w:lastRow="0" w:firstColumn="0" w:lastColumn="0" w:oddVBand="0" w:evenVBand="0" w:oddHBand="0" w:evenHBand="0" w:firstRowFirstColumn="0" w:firstRowLastColumn="0" w:lastRowFirstColumn="0" w:lastRowLastColumn="0"/>
-              <w:rPr>
-                <w:lang w:val="it-IT"/>
-              </w:rPr>
-            </w:pPr>
-            <w:r>
-              <w:rPr>
-                <w:lang w:val="it-IT"/>
-              </w:rPr>
-              <w:t>il nome dell’Uploader che l’ha inviato,</w:t>
-            </w:r>
-          </w:p>
-          <w:p>
-            <w:pPr>
-              <w:pStyle w:val="Paragrafoelenco"/>
-              <w:numPr>
-                <w:ilvl w:val="0"/>
-                <w:numId w:val="2"/>
-              </w:numPr>
-              <w:cnfStyle w:val="000000000000" w:firstRow="0" w:lastRow="0" w:firstColumn="0" w:lastColumn="0" w:oddVBand="0" w:evenVBand="0" w:oddHBand="0" w:evenHBand="0" w:firstRowFirstColumn="0" w:firstRowLastColumn="0" w:lastRowFirstColumn="0" w:lastRowLastColumn="0"/>
-              <w:rPr>
-                <w:lang w:val="it-IT"/>
-              </w:rPr>
-            </w:pPr>
-            <w:r>
-              <w:rPr>
-                <w:lang w:val="it-IT"/>
-              </w:rPr>
-              <w:t>i</w:t>
-            </w:r>
-            <w:r>
-              <w:rPr>
-                <w:lang w:val="it-IT"/>
-              </w:rPr>
-              <w:t>l nome del file,</w:t>
-            </w:r>
-          </w:p>
-          <w:p>
-            <w:pPr>
-              <w:pStyle w:val="Paragrafoelenco"/>
-              <w:numPr>
-                <w:ilvl w:val="0"/>
-                <w:numId w:val="2"/>
-              </w:numPr>
-              <w:cnfStyle w:val="000000000000" w:firstRow="0" w:lastRow="0" w:firstColumn="0" w:lastColumn="0" w:oddVBand="0" w:evenVBand="0" w:oddHBand="0" w:evenHBand="0" w:firstRowFirstColumn="0" w:firstRowLastColumn="0" w:lastRowFirstColumn="0" w:lastRowLastColumn="0"/>
-              <w:rPr>
-                <w:lang w:val="it-IT"/>
-              </w:rPr>
-            </w:pPr>
-            <w:r>
-              <w:rPr>
-                <w:lang w:val="it-IT"/>
-              </w:rPr>
-              <w:t>u</w:t>
-            </w:r>
-            <w:r>
-              <w:rPr>
-                <w:lang w:val="it-IT"/>
-              </w:rPr>
-              <w:t>n link alla home page del sistema,</w:t>
-            </w:r>
-          </w:p>
-          <w:p>
-            <w:pPr>
-              <w:pStyle w:val="Paragrafoelenco"/>
-              <w:numPr>
-                <w:ilvl w:val="0"/>
-                <w:numId w:val="2"/>
-              </w:numPr>
-              <w:cnfStyle w:val="000000000000" w:firstRow="0" w:lastRow="0" w:firstColumn="0" w:lastColumn="0" w:oddVBand="0" w:evenVBand="0" w:oddHBand="0" w:evenHBand="0" w:firstRowFirstColumn="0" w:firstRowLastColumn="0" w:lastRowFirstColumn="0" w:lastRowLastColumn="0"/>
-              <w:rPr>
-                <w:lang w:val="it-IT"/>
-              </w:rPr>
-            </w:pPr>
-            <w:r>
-              <w:rPr>
-                <w:lang w:val="it-IT"/>
-              </w:rPr>
-              <w:t>un link per scaricare il file direttamente.</w:t>
+              <w:cnfStyle w:val="000000000000" w:firstRow="0" w:lastRow="0" w:firstColumn="0" w:lastColumn="0" w:oddVBand="0" w:evenVBand="0" w:oddHBand="0" w:evenHBand="0" w:firstRowFirstColumn="0" w:firstRowLastColumn="0" w:lastRowFirstColumn="0" w:lastRowLastColumn="0"/>
+              <w:rPr>
+                <w:lang w:val="it-IT"/>
+              </w:rPr>
+            </w:pPr>
+            <w:r>
+              <w:rPr>
+                <w:lang w:val="it-IT"/>
+              </w:rPr>
+              <w:t>i documenti sono ordinati dal più recente al meno recente, avendo comunque in cima sempre quelli non ancora letti</w:t>
             </w:r>
           </w:p>
         </w:tc>
@@ -4283,6 +4424,8 @@
                 <w:b/>
                 <w:bCs/>
                 <w:color w:val="70AD47" w:themeColor="accent6"/>
+                <w:sz w:val="28"/>
+                <w:szCs w:val="28"/>
                 <w:highlight w:val="yellow"/>
                 <w:lang w:val="it-IT"/>
               </w:rPr>
@@ -4292,32 +4435,11 @@
                 <w:b/>
                 <w:bCs/>
                 <w:color w:val="70AD47" w:themeColor="accent6"/>
-                <w:highlight w:val="yellow"/>
-                <w:lang w:val="it-IT"/>
-              </w:rPr>
-              <w:t>Da verificare</w:t>
-            </w:r>
-            <w:r>
-              <w:rPr>
-                <w:b/>
-                <w:bCs/>
-                <w:color w:val="70AD47" w:themeColor="accent6"/>
-                <w:highlight w:val="yellow"/>
-                <w:lang w:val="it-IT"/>
-              </w:rPr>
-              <w:t xml:space="preserve"> in </w:t>
-            </w:r>
-            <w:r>
-              <w:rPr>
-                <w:b/>
-                <w:bCs/>
-                <w:i/>
-                <w:iCs/>
-                <w:color w:val="70AD47" w:themeColor="accent6"/>
-                <w:highlight w:val="yellow"/>
-                <w:lang w:val="it-IT"/>
-              </w:rPr>
-              <w:t>production mode</w:t>
+                <w:sz w:val="28"/>
+                <w:szCs w:val="28"/>
+                <w:lang w:val="it-IT"/>
+              </w:rPr>
+              <w:sym w:font="Wingdings 2" w:char="F052"/>
             </w:r>
           </w:p>
         </w:tc>
@@ -4334,6 +4456,17 @@
                 <w:lang w:val="it-IT"/>
               </w:rPr>
             </w:pPr>
+            <w:r>
+              <w:rPr>
+                <w:b/>
+                <w:bCs/>
+                <w:color w:val="70AD47" w:themeColor="accent6"/>
+                <w:sz w:val="28"/>
+                <w:szCs w:val="28"/>
+                <w:lang w:val="it-IT"/>
+              </w:rPr>
+              <w:sym w:font="Wingdings 2" w:char="F052"/>
+            </w:r>
           </w:p>
         </w:tc>
       </w:tr>
@@ -4368,16 +4501,22 @@
           </w:tcPr>
           <w:p>
             <w:pPr>
-              <w:cnfStyle w:val="000000100000" w:firstRow="0" w:lastRow="0" w:firstColumn="0" w:lastColumn="0" w:oddVBand="0" w:evenVBand="0" w:oddHBand="1" w:evenHBand="0" w:firstRowFirstColumn="0" w:firstRowLastColumn="0" w:lastRowFirstColumn="0" w:lastRowLastColumn="0"/>
-              <w:rPr>
-                <w:lang w:val="it-IT"/>
-              </w:rPr>
-            </w:pPr>
-            <w:r>
-              <w:rPr>
-                <w:lang w:val="it-IT"/>
-              </w:rPr>
-              <w:t>Il sistema deve registrare il download del file anche quando questi avviene dall’email di conferma.</w:t>
+              <w:pStyle w:val="Paragrafoelenco"/>
+              <w:numPr>
+                <w:ilvl w:val="0"/>
+                <w:numId w:val="2"/>
+              </w:numPr>
+              <w:spacing w:before="240"/>
+              <w:cnfStyle w:val="000000100000" w:firstRow="0" w:lastRow="0" w:firstColumn="0" w:lastColumn="0" w:oddVBand="0" w:evenVBand="0" w:oddHBand="1" w:evenHBand="0" w:firstRowFirstColumn="0" w:firstRowLastColumn="0" w:lastRowFirstColumn="0" w:lastRowLastColumn="0"/>
+              <w:rPr>
+                <w:lang w:val="it-IT"/>
+              </w:rPr>
+            </w:pPr>
+            <w:r>
+              <w:rPr>
+                <w:lang w:val="it-IT"/>
+              </w:rPr>
+              <w:t>la tabella deve mostrare il nome del documento, la data di caricamento e l’eventuale data di lettura da parte del Consumer</w:t>
             </w:r>
           </w:p>
         </w:tc>
@@ -4405,22 +4544,11 @@
                 <w:b/>
                 <w:bCs/>
                 <w:color w:val="70AD47" w:themeColor="accent6"/>
-                <w:highlight w:val="yellow"/>
-                <w:lang w:val="it-IT"/>
-              </w:rPr>
-              <w:t xml:space="preserve">Da verificare in </w:t>
-            </w:r>
-            <w:r>
-              <w:rPr>
-                <w:b/>
-                <w:bCs/>
-                <w:i/>
-                <w:iCs/>
-                <w:color w:val="70AD47" w:themeColor="accent6"/>
-                <w:highlight w:val="yellow"/>
-                <w:lang w:val="it-IT"/>
-              </w:rPr>
-              <w:t>production mode</w:t>
+                <w:sz w:val="28"/>
+                <w:szCs w:val="28"/>
+                <w:lang w:val="it-IT"/>
+              </w:rPr>
+              <w:sym w:font="Wingdings 2" w:char="F052"/>
             </w:r>
           </w:p>
         </w:tc>
@@ -4437,6 +4565,17 @@
                 <w:lang w:val="it-IT"/>
               </w:rPr>
             </w:pPr>
+            <w:r>
+              <w:rPr>
+                <w:b/>
+                <w:bCs/>
+                <w:color w:val="70AD47" w:themeColor="accent6"/>
+                <w:sz w:val="28"/>
+                <w:szCs w:val="28"/>
+                <w:lang w:val="it-IT"/>
+              </w:rPr>
+              <w:sym w:font="Wingdings 2" w:char="F052"/>
+            </w:r>
           </w:p>
         </w:tc>
       </w:tr>
@@ -4450,7 +4589,12 @@
           <w:p>
             <w:pPr>
               <w:pStyle w:val="Paragrafoelenco"/>
+              <w:numPr>
+                <w:ilvl w:val="0"/>
+                <w:numId w:val="1"/>
+              </w:numPr>
               <w:ind w:left="456"/>
+              <w:jc w:val="center"/>
               <w:rPr>
                 <w:lang w:val="it-IT"/>
               </w:rPr>
@@ -4463,6 +4607,11 @@
           </w:tcPr>
           <w:p>
             <w:pPr>
+              <w:pStyle w:val="Paragrafoelenco"/>
+              <w:numPr>
+                <w:ilvl w:val="0"/>
+                <w:numId w:val="2"/>
+              </w:numPr>
               <w:spacing w:before="240"/>
               <w:cnfStyle w:val="000000000000" w:firstRow="0" w:lastRow="0" w:firstColumn="0" w:lastColumn="0" w:oddVBand="0" w:evenVBand="0" w:oddHBand="0" w:evenHBand="0" w:firstRowFirstColumn="0" w:firstRowLastColumn="0" w:lastRowFirstColumn="0" w:lastRowLastColumn="0"/>
               <w:rPr>
@@ -4473,7 +4622,7 @@
               <w:rPr>
                 <w:lang w:val="it-IT"/>
               </w:rPr>
-              <w:t>Il sistema deve esporre un web-service che permetta di inviare un file ad un Consumer.</w:t>
+              <w:t>vi è la lista degli hashtag collegati ai documenti presenti e l’utente può filtrarli selezionando l’hashtag corrispondente.</w:t>
             </w:r>
           </w:p>
         </w:tc>
@@ -4505,7 +4654,7 @@
                 <w:szCs w:val="28"/>
                 <w:lang w:val="it-IT"/>
               </w:rPr>
-              <w:t>-</w:t>
+              <w:sym w:font="Wingdings 2" w:char="F052"/>
             </w:r>
           </w:p>
         </w:tc>
@@ -4524,9 +4673,14 @@
             </w:pPr>
             <w:r>
               <w:rPr>
-                <w:lang w:val="it-IT"/>
-              </w:rPr>
-              <w:t>-</w:t>
+                <w:b/>
+                <w:bCs/>
+                <w:color w:val="70AD47" w:themeColor="accent6"/>
+                <w:sz w:val="28"/>
+                <w:szCs w:val="28"/>
+                <w:lang w:val="it-IT"/>
+              </w:rPr>
+              <w:sym w:font="Wingdings 2" w:char="F052"/>
             </w:r>
           </w:p>
         </w:tc>
@@ -4548,6 +4702,7 @@
                 <w:ilvl w:val="0"/>
                 <w:numId w:val="1"/>
               </w:numPr>
+              <w:spacing w:before="240"/>
               <w:ind w:left="456"/>
               <w:jc w:val="center"/>
               <w:rPr>
@@ -4562,6 +4717,27 @@
           </w:tcPr>
           <w:p>
             <w:pPr>
+              <w:spacing w:before="240"/>
+              <w:cnfStyle w:val="000000100000" w:firstRow="0" w:lastRow="0" w:firstColumn="0" w:lastColumn="0" w:oddVBand="0" w:evenVBand="0" w:oddHBand="1" w:evenHBand="0" w:firstRowFirstColumn="0" w:firstRowLastColumn="0" w:lastRowFirstColumn="0" w:lastRowLastColumn="0"/>
+              <w:rPr>
+                <w:lang w:val="it-IT"/>
+              </w:rPr>
+            </w:pPr>
+            <w:r>
+              <w:rPr>
+                <w:lang w:val="it-IT"/>
+              </w:rPr>
+              <w:t xml:space="preserve">Ogni volta che </w:t>
+            </w:r>
+            <w:r>
+              <w:rPr>
+                <w:lang w:val="it-IT"/>
+              </w:rPr>
+              <w:t>il sistema riceve un nuovo file, provvederà ad inviare al Consumer una mail di notifica contenente:</w:t>
+            </w:r>
+          </w:p>
+          <w:p>
+            <w:pPr>
               <w:pStyle w:val="Paragrafoelenco"/>
               <w:numPr>
                 <w:ilvl w:val="0"/>
@@ -4576,14 +4752,14 @@
               <w:rPr>
                 <w:lang w:val="it-IT"/>
               </w:rPr>
-              <w:t>Il metodo dovrà ricevere in input:</w:t>
-            </w:r>
-          </w:p>
-          <w:p>
-            <w:pPr>
-              <w:pStyle w:val="Paragrafoelenco"/>
-              <w:numPr>
-                <w:ilvl w:val="1"/>
+              <w:t>il nome dell’Uploader che l’ha inviato,</w:t>
+            </w:r>
+          </w:p>
+          <w:p>
+            <w:pPr>
+              <w:pStyle w:val="Paragrafoelenco"/>
+              <w:numPr>
+                <w:ilvl w:val="0"/>
                 <w:numId w:val="2"/>
               </w:numPr>
               <w:cnfStyle w:val="000000100000" w:firstRow="0" w:lastRow="0" w:firstColumn="0" w:lastColumn="0" w:oddVBand="0" w:evenVBand="0" w:oddHBand="1" w:evenHBand="0" w:firstRowFirstColumn="0" w:firstRowLastColumn="0" w:lastRowFirstColumn="0" w:lastRowLastColumn="0"/>
@@ -4595,14 +4771,20 @@
               <w:rPr>
                 <w:lang w:val="it-IT"/>
               </w:rPr>
-              <w:t>Codice Fiscale del Consumer</w:t>
-            </w:r>
-          </w:p>
-          <w:p>
-            <w:pPr>
-              <w:pStyle w:val="Paragrafoelenco"/>
-              <w:numPr>
-                <w:ilvl w:val="1"/>
+              <w:t>i</w:t>
+            </w:r>
+            <w:r>
+              <w:rPr>
+                <w:lang w:val="it-IT"/>
+              </w:rPr>
+              <w:t>l nome del file,</w:t>
+            </w:r>
+          </w:p>
+          <w:p>
+            <w:pPr>
+              <w:pStyle w:val="Paragrafoelenco"/>
+              <w:numPr>
+                <w:ilvl w:val="0"/>
                 <w:numId w:val="2"/>
               </w:numPr>
               <w:cnfStyle w:val="000000100000" w:firstRow="0" w:lastRow="0" w:firstColumn="0" w:lastColumn="0" w:oddVBand="0" w:evenVBand="0" w:oddHBand="1" w:evenHBand="0" w:firstRowFirstColumn="0" w:firstRowLastColumn="0" w:lastRowFirstColumn="0" w:lastRowLastColumn="0"/>
@@ -4614,14 +4796,20 @@
               <w:rPr>
                 <w:lang w:val="it-IT"/>
               </w:rPr>
-              <w:t>E-mail del Consumer</w:t>
-            </w:r>
-          </w:p>
-          <w:p>
-            <w:pPr>
-              <w:pStyle w:val="Paragrafoelenco"/>
-              <w:numPr>
-                <w:ilvl w:val="1"/>
+              <w:t>u</w:t>
+            </w:r>
+            <w:r>
+              <w:rPr>
+                <w:lang w:val="it-IT"/>
+              </w:rPr>
+              <w:t>n link alla home page del sistema,</w:t>
+            </w:r>
+          </w:p>
+          <w:p>
+            <w:pPr>
+              <w:pStyle w:val="Paragrafoelenco"/>
+              <w:numPr>
+                <w:ilvl w:val="0"/>
                 <w:numId w:val="2"/>
               </w:numPr>
               <w:cnfStyle w:val="000000100000" w:firstRow="0" w:lastRow="0" w:firstColumn="0" w:lastColumn="0" w:oddVBand="0" w:evenVBand="0" w:oddHBand="1" w:evenHBand="0" w:firstRowFirstColumn="0" w:firstRowLastColumn="0" w:lastRowFirstColumn="0" w:lastRowLastColumn="0"/>
@@ -4633,66 +4821,7 @@
               <w:rPr>
                 <w:lang w:val="it-IT"/>
               </w:rPr>
-              <w:t>Nome/Cognome del Consumer</w:t>
-            </w:r>
-          </w:p>
-          <w:p>
-            <w:pPr>
-              <w:pStyle w:val="Paragrafoelenco"/>
-              <w:numPr>
-                <w:ilvl w:val="1"/>
-                <w:numId w:val="2"/>
-              </w:numPr>
-              <w:cnfStyle w:val="000000100000" w:firstRow="0" w:lastRow="0" w:firstColumn="0" w:lastColumn="0" w:oddVBand="0" w:evenVBand="0" w:oddHBand="1" w:evenHBand="0" w:firstRowFirstColumn="0" w:firstRowLastColumn="0" w:lastRowFirstColumn="0" w:lastRowLastColumn="0"/>
-              <w:rPr>
-                <w:lang w:val="it-IT"/>
-              </w:rPr>
-            </w:pPr>
-            <w:r>
-              <w:rPr>
-                <w:lang w:val="it-IT"/>
-              </w:rPr>
-              <w:t>Nome del File</w:t>
-            </w:r>
-          </w:p>
-          <w:p>
-            <w:pPr>
-              <w:pStyle w:val="Paragrafoelenco"/>
-              <w:numPr>
-                <w:ilvl w:val="1"/>
-                <w:numId w:val="2"/>
-              </w:numPr>
-              <w:cnfStyle w:val="000000100000" w:firstRow="0" w:lastRow="0" w:firstColumn="0" w:lastColumn="0" w:oddVBand="0" w:evenVBand="0" w:oddHBand="1" w:evenHBand="0" w:firstRowFirstColumn="0" w:firstRowLastColumn="0" w:lastRowFirstColumn="0" w:lastRowLastColumn="0"/>
-              <w:rPr>
-                <w:lang w:val="it-IT"/>
-              </w:rPr>
-            </w:pPr>
-            <w:proofErr w:type="spellStart"/>
-            <w:r>
-              <w:rPr>
-                <w:lang w:val="it-IT"/>
-              </w:rPr>
-              <w:t>HashTag</w:t>
-            </w:r>
-            <w:proofErr w:type="spellEnd"/>
-          </w:p>
-          <w:p>
-            <w:pPr>
-              <w:pStyle w:val="Paragrafoelenco"/>
-              <w:numPr>
-                <w:ilvl w:val="1"/>
-                <w:numId w:val="2"/>
-              </w:numPr>
-              <w:cnfStyle w:val="000000100000" w:firstRow="0" w:lastRow="0" w:firstColumn="0" w:lastColumn="0" w:oddVBand="0" w:evenVBand="0" w:oddHBand="1" w:evenHBand="0" w:firstRowFirstColumn="0" w:firstRowLastColumn="0" w:lastRowFirstColumn="0" w:lastRowLastColumn="0"/>
-              <w:rPr>
-                <w:lang w:val="it-IT"/>
-              </w:rPr>
-            </w:pPr>
-            <w:r>
-              <w:rPr>
-                <w:lang w:val="it-IT"/>
-              </w:rPr>
-              <w:t>Il file da caricare</w:t>
+              <w:t>un link per scaricare il file direttamente.</w:t>
             </w:r>
           </w:p>
         </w:tc>
@@ -4703,28 +4832,19 @@
           </w:tcPr>
           <w:p>
             <w:pPr>
-              <w:jc w:val="center"/>
-              <w:cnfStyle w:val="000000100000" w:firstRow="0" w:lastRow="0" w:firstColumn="0" w:lastColumn="0" w:oddVBand="0" w:evenVBand="0" w:oddHBand="1" w:evenHBand="0" w:firstRowFirstColumn="0" w:firstRowLastColumn="0" w:lastRowFirstColumn="0" w:lastRowLastColumn="0"/>
-              <w:rPr>
-                <w:b/>
-                <w:bCs/>
-                <w:color w:val="70AD47" w:themeColor="accent6"/>
-                <w:sz w:val="28"/>
-                <w:szCs w:val="28"/>
+              <w:pStyle w:val="Nessunaspaziatura"/>
+              <w:jc w:val="center"/>
+              <w:cnfStyle w:val="000000100000" w:firstRow="0" w:lastRow="0" w:firstColumn="0" w:lastColumn="0" w:oddVBand="0" w:evenVBand="0" w:oddHBand="1" w:evenHBand="0" w:firstRowFirstColumn="0" w:firstRowLastColumn="0" w:lastRowFirstColumn="0" w:lastRowLastColumn="0"/>
+              <w:rPr>
                 <w:highlight w:val="yellow"/>
                 <w:lang w:val="it-IT"/>
               </w:rPr>
             </w:pPr>
             <w:r>
               <w:rPr>
-                <w:b/>
-                <w:bCs/>
-                <w:color w:val="70AD47" w:themeColor="accent6"/>
-                <w:sz w:val="28"/>
-                <w:szCs w:val="28"/>
-                <w:lang w:val="it-IT"/>
-              </w:rPr>
-              <w:sym w:font="Wingdings 2" w:char="F052"/>
+                <w:lang w:val="it-IT"/>
+              </w:rPr>
+              <w:t>-</w:t>
             </w:r>
           </w:p>
         </w:tc>
@@ -4741,6 +4861,17 @@
                 <w:lang w:val="it-IT"/>
               </w:rPr>
             </w:pPr>
+            <w:r>
+              <w:rPr>
+                <w:b/>
+                <w:bCs/>
+                <w:color w:val="70AD47" w:themeColor="accent6"/>
+                <w:sz w:val="28"/>
+                <w:szCs w:val="28"/>
+                <w:lang w:val="it-IT"/>
+              </w:rPr>
+              <w:sym w:font="Wingdings 2" w:char="F052"/>
+            </w:r>
           </w:p>
         </w:tc>
       </w:tr>
@@ -4772,69 +4903,23 @@
           </w:tcPr>
           <w:p>
             <w:pPr>
-              <w:pStyle w:val="Paragrafoelenco"/>
-              <w:numPr>
-                <w:ilvl w:val="0"/>
-                <w:numId w:val="2"/>
-              </w:numPr>
-              <w:cnfStyle w:val="000000000000" w:firstRow="0" w:lastRow="0" w:firstColumn="0" w:lastColumn="0" w:oddVBand="0" w:evenVBand="0" w:oddHBand="0" w:evenHBand="0" w:firstRowFirstColumn="0" w:firstRowLastColumn="0" w:lastRowFirstColumn="0" w:lastRowLastColumn="0"/>
-              <w:rPr>
-                <w:lang w:val="it-IT"/>
-              </w:rPr>
-            </w:pPr>
-            <w:r>
-              <w:rPr>
-                <w:lang w:val="it-IT"/>
-              </w:rPr>
-              <w:t xml:space="preserve">Se il Consumer esiste già, </w:t>
-            </w:r>
-            <w:r>
-              <w:rPr>
-                <w:lang w:val="it-IT"/>
-              </w:rPr>
-              <w:t xml:space="preserve">il sistema </w:t>
-            </w:r>
-            <w:r>
-              <w:rPr>
-                <w:lang w:val="it-IT"/>
-              </w:rPr>
-              <w:t>si limiterà a</w:t>
-            </w:r>
-            <w:r>
-              <w:rPr>
-                <w:lang w:val="it-IT"/>
-              </w:rPr>
-              <w:t xml:space="preserve"> </w:t>
-            </w:r>
-            <w:r>
-              <w:rPr>
-                <w:lang w:val="it-IT"/>
-              </w:rPr>
-              <w:t>caricare il file ed inviar</w:t>
-            </w:r>
-            <w:r>
-              <w:rPr>
-                <w:lang w:val="it-IT"/>
-              </w:rPr>
-              <w:t>e</w:t>
-            </w:r>
-            <w:r>
-              <w:rPr>
-                <w:lang w:val="it-IT"/>
-              </w:rPr>
-              <w:t xml:space="preserve"> una Notifica</w:t>
-            </w:r>
-            <w:r>
-              <w:rPr>
-                <w:lang w:val="it-IT"/>
-              </w:rPr>
-              <w:t xml:space="preserve"> al Consumer.</w:t>
+              <w:cnfStyle w:val="000000000000" w:firstRow="0" w:lastRow="0" w:firstColumn="0" w:lastColumn="0" w:oddVBand="0" w:evenVBand="0" w:oddHBand="0" w:evenHBand="0" w:firstRowFirstColumn="0" w:firstRowLastColumn="0" w:lastRowFirstColumn="0" w:lastRowLastColumn="0"/>
+              <w:rPr>
+                <w:lang w:val="it-IT"/>
+              </w:rPr>
+            </w:pPr>
+            <w:r>
+              <w:rPr>
+                <w:lang w:val="it-IT"/>
+              </w:rPr>
+              <w:t>Il sistema deve registrare il download del file anche quando questi avviene dall’email di conferma.</w:t>
             </w:r>
           </w:p>
         </w:tc>
         <w:tc>
           <w:tcPr>
             <w:tcW w:w="950" w:type="pct"/>
+            <w:shd w:val="clear" w:color="auto" w:fill="auto"/>
             <w:vAlign w:val="center"/>
           </w:tcPr>
           <w:p>
@@ -4856,52 +4941,9 @@
                 <w:b/>
                 <w:bCs/>
                 <w:color w:val="70AD47" w:themeColor="accent6"/>
-                <w:highlight w:val="yellow"/>
-                <w:lang w:val="it-IT"/>
-              </w:rPr>
-              <w:t>“</w:t>
-            </w:r>
-            <w:r>
-              <w:rPr>
-                <w:b/>
-                <w:bCs/>
-                <w:color w:val="70AD47" w:themeColor="accent6"/>
-                <w:highlight w:val="yellow"/>
-                <w:lang w:val="it-IT"/>
-              </w:rPr>
-              <w:t>Notifica</w:t>
-            </w:r>
-            <w:r>
-              <w:rPr>
-                <w:b/>
-                <w:bCs/>
-                <w:color w:val="70AD47" w:themeColor="accent6"/>
-                <w:highlight w:val="yellow"/>
-                <w:lang w:val="it-IT"/>
-              </w:rPr>
-              <w:t>”</w:t>
-            </w:r>
-            <w:r>
-              <w:rPr>
-                <w:b/>
-                <w:bCs/>
-                <w:color w:val="70AD47" w:themeColor="accent6"/>
-                <w:highlight w:val="yellow"/>
-                <w:lang w:val="it-IT"/>
-              </w:rPr>
-              <w:t xml:space="preserve"> da verificare in </w:t>
-            </w:r>
-            <w:r>
-              <w:rPr>
-                <w:b/>
-                <w:bCs/>
-                <w:i/>
-                <w:iCs/>
-                <w:color w:val="70AD47" w:themeColor="accent6"/>
-                <w:highlight w:val="yellow"/>
-                <w:lang w:val="it-IT"/>
-              </w:rPr>
-              <w:t>production mode</w:t>
+                <w:lang w:val="it-IT"/>
+              </w:rPr>
+              <w:t>-</w:t>
             </w:r>
           </w:p>
         </w:tc>
@@ -4918,6 +4960,17 @@
                 <w:lang w:val="it-IT"/>
               </w:rPr>
             </w:pPr>
+            <w:r>
+              <w:rPr>
+                <w:b/>
+                <w:bCs/>
+                <w:color w:val="70AD47" w:themeColor="accent6"/>
+                <w:sz w:val="28"/>
+                <w:szCs w:val="28"/>
+                <w:lang w:val="it-IT"/>
+              </w:rPr>
+              <w:sym w:font="Wingdings 2" w:char="F052"/>
+            </w:r>
           </w:p>
         </w:tc>
       </w:tr>
@@ -4934,6 +4987,92 @@
           <w:p>
             <w:pPr>
               <w:pStyle w:val="Paragrafoelenco"/>
+              <w:ind w:left="456"/>
+              <w:rPr>
+                <w:lang w:val="it-IT"/>
+              </w:rPr>
+            </w:pPr>
+          </w:p>
+        </w:tc>
+        <w:tc>
+          <w:tcPr>
+            <w:tcW w:w="3229" w:type="pct"/>
+          </w:tcPr>
+          <w:p>
+            <w:pPr>
+              <w:spacing w:before="240"/>
+              <w:cnfStyle w:val="000000100000" w:firstRow="0" w:lastRow="0" w:firstColumn="0" w:lastColumn="0" w:oddVBand="0" w:evenVBand="0" w:oddHBand="1" w:evenHBand="0" w:firstRowFirstColumn="0" w:firstRowLastColumn="0" w:lastRowFirstColumn="0" w:lastRowLastColumn="0"/>
+              <w:rPr>
+                <w:lang w:val="it-IT"/>
+              </w:rPr>
+            </w:pPr>
+            <w:r>
+              <w:rPr>
+                <w:lang w:val="it-IT"/>
+              </w:rPr>
+              <w:t>Il sistema deve esporre un web-service che permetta di inviare un file ad un Consumer.</w:t>
+            </w:r>
+          </w:p>
+        </w:tc>
+        <w:tc>
+          <w:tcPr>
+            <w:tcW w:w="950" w:type="pct"/>
+            <w:vAlign w:val="center"/>
+          </w:tcPr>
+          <w:p>
+            <w:pPr>
+              <w:jc w:val="center"/>
+              <w:cnfStyle w:val="000000100000" w:firstRow="0" w:lastRow="0" w:firstColumn="0" w:lastColumn="0" w:oddVBand="0" w:evenVBand="0" w:oddHBand="1" w:evenHBand="0" w:firstRowFirstColumn="0" w:firstRowLastColumn="0" w:lastRowFirstColumn="0" w:lastRowLastColumn="0"/>
+              <w:rPr>
+                <w:b/>
+                <w:bCs/>
+                <w:color w:val="70AD47" w:themeColor="accent6"/>
+                <w:sz w:val="28"/>
+                <w:szCs w:val="28"/>
+                <w:highlight w:val="yellow"/>
+                <w:lang w:val="it-IT"/>
+              </w:rPr>
+            </w:pPr>
+            <w:r>
+              <w:rPr>
+                <w:lang w:val="it-IT"/>
+              </w:rPr>
+              <w:t>-</w:t>
+            </w:r>
+          </w:p>
+        </w:tc>
+        <w:tc>
+          <w:tcPr>
+            <w:tcW w:w="463" w:type="pct"/>
+            <w:vAlign w:val="center"/>
+          </w:tcPr>
+          <w:p>
+            <w:pPr>
+              <w:jc w:val="center"/>
+              <w:cnfStyle w:val="000000100000" w:firstRow="0" w:lastRow="0" w:firstColumn="0" w:lastColumn="0" w:oddVBand="0" w:evenVBand="0" w:oddHBand="1" w:evenHBand="0" w:firstRowFirstColumn="0" w:firstRowLastColumn="0" w:lastRowFirstColumn="0" w:lastRowLastColumn="0"/>
+              <w:rPr>
+                <w:lang w:val="it-IT"/>
+              </w:rPr>
+            </w:pPr>
+            <w:r>
+              <w:rPr>
+                <w:lang w:val="it-IT"/>
+              </w:rPr>
+              <w:t>-</w:t>
+            </w:r>
+          </w:p>
+        </w:tc>
+      </w:tr>
+      <w:tr>
+        <w:tc>
+          <w:tcPr>
+            <w:cnfStyle w:val="001000000000" w:firstRow="0" w:lastRow="0" w:firstColumn="1" w:lastColumn="0" w:oddVBand="0" w:evenVBand="0" w:oddHBand="0" w:evenHBand="0" w:firstRowFirstColumn="0" w:firstRowLastColumn="0" w:lastRowFirstColumn="0" w:lastRowLastColumn="0"/>
+            <w:tcW w:w="358" w:type="pct"/>
+            <w:vAlign w:val="center"/>
+          </w:tcPr>
+          <w:p>
+            <w:pPr>
+              <w:pStyle w:val="Paragrafoelenco"/>
               <w:numPr>
                 <w:ilvl w:val="0"/>
                 <w:numId w:val="1"/>
@@ -4957,7 +5096,371 @@
                 <w:ilvl w:val="0"/>
                 <w:numId w:val="2"/>
               </w:numPr>
-              <w:cnfStyle w:val="000000100000" w:firstRow="0" w:lastRow="0" w:firstColumn="0" w:lastColumn="0" w:oddVBand="0" w:evenVBand="0" w:oddHBand="1" w:evenHBand="0" w:firstRowFirstColumn="0" w:firstRowLastColumn="0" w:lastRowFirstColumn="0" w:lastRowLastColumn="0"/>
+              <w:cnfStyle w:val="000000000000" w:firstRow="0" w:lastRow="0" w:firstColumn="0" w:lastColumn="0" w:oddVBand="0" w:evenVBand="0" w:oddHBand="0" w:evenHBand="0" w:firstRowFirstColumn="0" w:firstRowLastColumn="0" w:lastRowFirstColumn="0" w:lastRowLastColumn="0"/>
+              <w:rPr>
+                <w:lang w:val="it-IT"/>
+              </w:rPr>
+            </w:pPr>
+            <w:r>
+              <w:rPr>
+                <w:lang w:val="it-IT"/>
+              </w:rPr>
+              <w:t>Il metodo dovrà ricevere in input:</w:t>
+            </w:r>
+          </w:p>
+          <w:p>
+            <w:pPr>
+              <w:pStyle w:val="Paragrafoelenco"/>
+              <w:numPr>
+                <w:ilvl w:val="1"/>
+                <w:numId w:val="2"/>
+              </w:numPr>
+              <w:cnfStyle w:val="000000000000" w:firstRow="0" w:lastRow="0" w:firstColumn="0" w:lastColumn="0" w:oddVBand="0" w:evenVBand="0" w:oddHBand="0" w:evenHBand="0" w:firstRowFirstColumn="0" w:firstRowLastColumn="0" w:lastRowFirstColumn="0" w:lastRowLastColumn="0"/>
+              <w:rPr>
+                <w:lang w:val="it-IT"/>
+              </w:rPr>
+            </w:pPr>
+            <w:r>
+              <w:rPr>
+                <w:lang w:val="it-IT"/>
+              </w:rPr>
+              <w:t>Codice Fiscale del Consumer</w:t>
+            </w:r>
+          </w:p>
+          <w:p>
+            <w:pPr>
+              <w:pStyle w:val="Paragrafoelenco"/>
+              <w:numPr>
+                <w:ilvl w:val="1"/>
+                <w:numId w:val="2"/>
+              </w:numPr>
+              <w:cnfStyle w:val="000000000000" w:firstRow="0" w:lastRow="0" w:firstColumn="0" w:lastColumn="0" w:oddVBand="0" w:evenVBand="0" w:oddHBand="0" w:evenHBand="0" w:firstRowFirstColumn="0" w:firstRowLastColumn="0" w:lastRowFirstColumn="0" w:lastRowLastColumn="0"/>
+              <w:rPr>
+                <w:lang w:val="it-IT"/>
+              </w:rPr>
+            </w:pPr>
+            <w:r>
+              <w:rPr>
+                <w:lang w:val="it-IT"/>
+              </w:rPr>
+              <w:t>E-mail del Consumer</w:t>
+            </w:r>
+          </w:p>
+          <w:p>
+            <w:pPr>
+              <w:pStyle w:val="Paragrafoelenco"/>
+              <w:numPr>
+                <w:ilvl w:val="1"/>
+                <w:numId w:val="2"/>
+              </w:numPr>
+              <w:cnfStyle w:val="000000000000" w:firstRow="0" w:lastRow="0" w:firstColumn="0" w:lastColumn="0" w:oddVBand="0" w:evenVBand="0" w:oddHBand="0" w:evenHBand="0" w:firstRowFirstColumn="0" w:firstRowLastColumn="0" w:lastRowFirstColumn="0" w:lastRowLastColumn="0"/>
+              <w:rPr>
+                <w:lang w:val="it-IT"/>
+              </w:rPr>
+            </w:pPr>
+            <w:r>
+              <w:rPr>
+                <w:lang w:val="it-IT"/>
+              </w:rPr>
+              <w:t>Nome/Cognome del Consumer</w:t>
+            </w:r>
+          </w:p>
+          <w:p>
+            <w:pPr>
+              <w:pStyle w:val="Paragrafoelenco"/>
+              <w:numPr>
+                <w:ilvl w:val="1"/>
+                <w:numId w:val="2"/>
+              </w:numPr>
+              <w:cnfStyle w:val="000000000000" w:firstRow="0" w:lastRow="0" w:firstColumn="0" w:lastColumn="0" w:oddVBand="0" w:evenVBand="0" w:oddHBand="0" w:evenHBand="0" w:firstRowFirstColumn="0" w:firstRowLastColumn="0" w:lastRowFirstColumn="0" w:lastRowLastColumn="0"/>
+              <w:rPr>
+                <w:lang w:val="it-IT"/>
+              </w:rPr>
+            </w:pPr>
+            <w:r>
+              <w:rPr>
+                <w:lang w:val="it-IT"/>
+              </w:rPr>
+              <w:t>Nome del File</w:t>
+            </w:r>
+          </w:p>
+          <w:p>
+            <w:pPr>
+              <w:pStyle w:val="Paragrafoelenco"/>
+              <w:numPr>
+                <w:ilvl w:val="1"/>
+                <w:numId w:val="2"/>
+              </w:numPr>
+              <w:cnfStyle w:val="000000000000" w:firstRow="0" w:lastRow="0" w:firstColumn="0" w:lastColumn="0" w:oddVBand="0" w:evenVBand="0" w:oddHBand="0" w:evenHBand="0" w:firstRowFirstColumn="0" w:firstRowLastColumn="0" w:lastRowFirstColumn="0" w:lastRowLastColumn="0"/>
+              <w:rPr>
+                <w:lang w:val="it-IT"/>
+              </w:rPr>
+            </w:pPr>
+            <w:r>
+              <w:rPr>
+                <w:lang w:val="it-IT"/>
+              </w:rPr>
+              <w:t>HashTag</w:t>
+            </w:r>
+          </w:p>
+          <w:p>
+            <w:pPr>
+              <w:pStyle w:val="Paragrafoelenco"/>
+              <w:numPr>
+                <w:ilvl w:val="1"/>
+                <w:numId w:val="2"/>
+              </w:numPr>
+              <w:cnfStyle w:val="000000000000" w:firstRow="0" w:lastRow="0" w:firstColumn="0" w:lastColumn="0" w:oddVBand="0" w:evenVBand="0" w:oddHBand="0" w:evenHBand="0" w:firstRowFirstColumn="0" w:firstRowLastColumn="0" w:lastRowFirstColumn="0" w:lastRowLastColumn="0"/>
+              <w:rPr>
+                <w:lang w:val="it-IT"/>
+              </w:rPr>
+            </w:pPr>
+            <w:r>
+              <w:rPr>
+                <w:lang w:val="it-IT"/>
+              </w:rPr>
+              <w:t>Il file da caricare</w:t>
+            </w:r>
+          </w:p>
+        </w:tc>
+        <w:tc>
+          <w:tcPr>
+            <w:tcW w:w="950" w:type="pct"/>
+            <w:vAlign w:val="center"/>
+          </w:tcPr>
+          <w:p>
+            <w:pPr>
+              <w:jc w:val="center"/>
+              <w:cnfStyle w:val="000000000000" w:firstRow="0" w:lastRow="0" w:firstColumn="0" w:lastColumn="0" w:oddVBand="0" w:evenVBand="0" w:oddHBand="0" w:evenHBand="0" w:firstRowFirstColumn="0" w:firstRowLastColumn="0" w:lastRowFirstColumn="0" w:lastRowLastColumn="0"/>
+              <w:rPr>
+                <w:b/>
+                <w:bCs/>
+                <w:color w:val="70AD47" w:themeColor="accent6"/>
+                <w:sz w:val="28"/>
+                <w:szCs w:val="28"/>
+                <w:highlight w:val="yellow"/>
+                <w:lang w:val="it-IT"/>
+              </w:rPr>
+            </w:pPr>
+            <w:r>
+              <w:rPr>
+                <w:b/>
+                <w:bCs/>
+                <w:color w:val="70AD47" w:themeColor="accent6"/>
+                <w:sz w:val="28"/>
+                <w:szCs w:val="28"/>
+                <w:lang w:val="it-IT"/>
+              </w:rPr>
+              <w:sym w:font="Wingdings 2" w:char="F052"/>
+            </w:r>
+          </w:p>
+        </w:tc>
+        <w:tc>
+          <w:tcPr>
+            <w:tcW w:w="463" w:type="pct"/>
+            <w:vAlign w:val="center"/>
+          </w:tcPr>
+          <w:p>
+            <w:pPr>
+              <w:jc w:val="center"/>
+              <w:cnfStyle w:val="000000000000" w:firstRow="0" w:lastRow="0" w:firstColumn="0" w:lastColumn="0" w:oddVBand="0" w:evenVBand="0" w:oddHBand="0" w:evenHBand="0" w:firstRowFirstColumn="0" w:firstRowLastColumn="0" w:lastRowFirstColumn="0" w:lastRowLastColumn="0"/>
+              <w:rPr>
+                <w:lang w:val="it-IT"/>
+              </w:rPr>
+            </w:pPr>
+            <w:r>
+              <w:rPr>
+                <w:b/>
+                <w:bCs/>
+                <w:color w:val="70AD47" w:themeColor="accent6"/>
+                <w:sz w:val="28"/>
+                <w:szCs w:val="28"/>
+                <w:lang w:val="it-IT"/>
+              </w:rPr>
+              <w:sym w:font="Wingdings 2" w:char="F052"/>
+            </w:r>
+          </w:p>
+        </w:tc>
+      </w:tr>
+      <w:tr>
+        <w:trPr>
+          <w:cnfStyle w:val="000000100000" w:firstRow="0" w:lastRow="0" w:firstColumn="0" w:lastColumn="0" w:oddVBand="0" w:evenVBand="0" w:oddHBand="1" w:evenHBand="0" w:firstRowFirstColumn="0" w:firstRowLastColumn="0" w:lastRowFirstColumn="0" w:lastRowLastColumn="0"/>
+        </w:trPr>
+        <w:tc>
+          <w:tcPr>
+            <w:cnfStyle w:val="001000000000" w:firstRow="0" w:lastRow="0" w:firstColumn="1" w:lastColumn="0" w:oddVBand="0" w:evenVBand="0" w:oddHBand="0" w:evenHBand="0" w:firstRowFirstColumn="0" w:firstRowLastColumn="0" w:lastRowFirstColumn="0" w:lastRowLastColumn="0"/>
+            <w:tcW w:w="358" w:type="pct"/>
+            <w:vAlign w:val="center"/>
+          </w:tcPr>
+          <w:p>
+            <w:pPr>
+              <w:pStyle w:val="Paragrafoelenco"/>
+              <w:numPr>
+                <w:ilvl w:val="0"/>
+                <w:numId w:val="1"/>
+              </w:numPr>
+              <w:ind w:left="456"/>
+              <w:jc w:val="center"/>
+              <w:rPr>
+                <w:lang w:val="it-IT"/>
+              </w:rPr>
+            </w:pPr>
+          </w:p>
+        </w:tc>
+        <w:tc>
+          <w:tcPr>
+            <w:tcW w:w="3229" w:type="pct"/>
+          </w:tcPr>
+          <w:p>
+            <w:pPr>
+              <w:pStyle w:val="Paragrafoelenco"/>
+              <w:numPr>
+                <w:ilvl w:val="0"/>
+                <w:numId w:val="2"/>
+              </w:numPr>
+              <w:cnfStyle w:val="000000100000" w:firstRow="0" w:lastRow="0" w:firstColumn="0" w:lastColumn="0" w:oddVBand="0" w:evenVBand="0" w:oddHBand="1" w:evenHBand="0" w:firstRowFirstColumn="0" w:firstRowLastColumn="0" w:lastRowFirstColumn="0" w:lastRowLastColumn="0"/>
+              <w:rPr>
+                <w:lang w:val="it-IT"/>
+              </w:rPr>
+            </w:pPr>
+            <w:r>
+              <w:rPr>
+                <w:lang w:val="it-IT"/>
+              </w:rPr>
+              <w:t xml:space="preserve">Se il Consumer esiste già, </w:t>
+            </w:r>
+            <w:r>
+              <w:rPr>
+                <w:lang w:val="it-IT"/>
+              </w:rPr>
+              <w:t xml:space="preserve">il sistema </w:t>
+            </w:r>
+            <w:r>
+              <w:rPr>
+                <w:lang w:val="it-IT"/>
+              </w:rPr>
+              <w:t>si limiterà a</w:t>
+            </w:r>
+            <w:r>
+              <w:rPr>
+                <w:lang w:val="it-IT"/>
+              </w:rPr>
+              <w:t xml:space="preserve"> </w:t>
+            </w:r>
+            <w:r>
+              <w:rPr>
+                <w:lang w:val="it-IT"/>
+              </w:rPr>
+              <w:t>caricare il file ed inviar</w:t>
+            </w:r>
+            <w:r>
+              <w:rPr>
+                <w:lang w:val="it-IT"/>
+              </w:rPr>
+              <w:t>e</w:t>
+            </w:r>
+            <w:r>
+              <w:rPr>
+                <w:lang w:val="it-IT"/>
+              </w:rPr>
+              <w:t xml:space="preserve"> una Notifica</w:t>
+            </w:r>
+            <w:r>
+              <w:rPr>
+                <w:lang w:val="it-IT"/>
+              </w:rPr>
+              <w:t xml:space="preserve"> al Consumer.</w:t>
+            </w:r>
+          </w:p>
+        </w:tc>
+        <w:tc>
+          <w:tcPr>
+            <w:tcW w:w="950" w:type="pct"/>
+            <w:vAlign w:val="center"/>
+          </w:tcPr>
+          <w:p>
+            <w:pPr>
+              <w:jc w:val="center"/>
+              <w:cnfStyle w:val="000000100000" w:firstRow="0" w:lastRow="0" w:firstColumn="0" w:lastColumn="0" w:oddVBand="0" w:evenVBand="0" w:oddHBand="1" w:evenHBand="0" w:firstRowFirstColumn="0" w:firstRowLastColumn="0" w:lastRowFirstColumn="0" w:lastRowLastColumn="0"/>
+              <w:rPr>
+                <w:b/>
+                <w:bCs/>
+                <w:color w:val="70AD47" w:themeColor="accent6"/>
+                <w:sz w:val="28"/>
+                <w:szCs w:val="28"/>
+                <w:highlight w:val="yellow"/>
+                <w:lang w:val="it-IT"/>
+              </w:rPr>
+            </w:pPr>
+            <w:r>
+              <w:rPr>
+                <w:lang w:val="it-IT"/>
+              </w:rPr>
+              <w:t>-</w:t>
+            </w:r>
+          </w:p>
+        </w:tc>
+        <w:tc>
+          <w:tcPr>
+            <w:tcW w:w="463" w:type="pct"/>
+            <w:vAlign w:val="center"/>
+          </w:tcPr>
+          <w:p>
+            <w:pPr>
+              <w:jc w:val="center"/>
+              <w:cnfStyle w:val="000000100000" w:firstRow="0" w:lastRow="0" w:firstColumn="0" w:lastColumn="0" w:oddVBand="0" w:evenVBand="0" w:oddHBand="1" w:evenHBand="0" w:firstRowFirstColumn="0" w:firstRowLastColumn="0" w:lastRowFirstColumn="0" w:lastRowLastColumn="0"/>
+              <w:rPr>
+                <w:lang w:val="it-IT"/>
+              </w:rPr>
+            </w:pPr>
+            <w:r>
+              <w:rPr>
+                <w:b/>
+                <w:bCs/>
+                <w:color w:val="70AD47" w:themeColor="accent6"/>
+                <w:sz w:val="28"/>
+                <w:szCs w:val="28"/>
+                <w:lang w:val="it-IT"/>
+              </w:rPr>
+              <w:sym w:font="Wingdings 2" w:char="F052"/>
+            </w:r>
+          </w:p>
+        </w:tc>
+      </w:tr>
+      <w:tr>
+        <w:tc>
+          <w:tcPr>
+            <w:cnfStyle w:val="001000000000" w:firstRow="0" w:lastRow="0" w:firstColumn="1" w:lastColumn="0" w:oddVBand="0" w:evenVBand="0" w:oddHBand="0" w:evenHBand="0" w:firstRowFirstColumn="0" w:firstRowLastColumn="0" w:lastRowFirstColumn="0" w:lastRowLastColumn="0"/>
+            <w:tcW w:w="358" w:type="pct"/>
+            <w:vAlign w:val="center"/>
+          </w:tcPr>
+          <w:p>
+            <w:pPr>
+              <w:pStyle w:val="Paragrafoelenco"/>
+              <w:numPr>
+                <w:ilvl w:val="0"/>
+                <w:numId w:val="1"/>
+              </w:numPr>
+              <w:ind w:left="456"/>
+              <w:jc w:val="center"/>
+              <w:rPr>
+                <w:lang w:val="it-IT"/>
+              </w:rPr>
+            </w:pPr>
+          </w:p>
+        </w:tc>
+        <w:tc>
+          <w:tcPr>
+            <w:tcW w:w="3229" w:type="pct"/>
+          </w:tcPr>
+          <w:p>
+            <w:pPr>
+              <w:pStyle w:val="Paragrafoelenco"/>
+              <w:numPr>
+                <w:ilvl w:val="0"/>
+                <w:numId w:val="2"/>
+              </w:numPr>
+              <w:cnfStyle w:val="000000000000" w:firstRow="0" w:lastRow="0" w:firstColumn="0" w:lastColumn="0" w:oddVBand="0" w:evenVBand="0" w:oddHBand="0" w:evenHBand="0" w:firstRowFirstColumn="0" w:firstRowLastColumn="0" w:lastRowFirstColumn="0" w:lastRowLastColumn="0"/>
               <w:rPr>
                 <w:lang w:val="it-IT"/>
               </w:rPr>
@@ -5002,7 +5505,7 @@
           <w:p>
             <w:pPr>
               <w:jc w:val="center"/>
-              <w:cnfStyle w:val="000000100000" w:firstRow="0" w:lastRow="0" w:firstColumn="0" w:lastColumn="0" w:oddVBand="0" w:evenVBand="0" w:oddHBand="1" w:evenHBand="0" w:firstRowFirstColumn="0" w:firstRowLastColumn="0" w:lastRowFirstColumn="0" w:lastRowLastColumn="0"/>
+              <w:cnfStyle w:val="000000000000" w:firstRow="0" w:lastRow="0" w:firstColumn="0" w:lastColumn="0" w:oddVBand="0" w:evenVBand="0" w:oddHBand="0" w:evenHBand="0" w:firstRowFirstColumn="0" w:firstRowLastColumn="0" w:lastRowFirstColumn="0" w:lastRowLastColumn="0"/>
               <w:rPr>
                 <w:b/>
                 <w:bCs/>
@@ -5015,55 +5518,9 @@
             </w:pPr>
             <w:r>
               <w:rPr>
-                <w:b/>
-                <w:bCs/>
-                <w:color w:val="70AD47" w:themeColor="accent6"/>
-                <w:highlight w:val="yellow"/>
-                <w:lang w:val="it-IT"/>
-              </w:rPr>
-              <w:t>“</w:t>
-            </w:r>
-            <w:r>
-              <w:rPr>
-                <w:b/>
-                <w:bCs/>
-                <w:color w:val="70AD47" w:themeColor="accent6"/>
-                <w:highlight w:val="yellow"/>
-                <w:lang w:val="it-IT"/>
-              </w:rPr>
-              <w:t>Notifica</w:t>
-            </w:r>
-            <w:r>
-              <w:rPr>
-                <w:b/>
-                <w:bCs/>
-                <w:color w:val="70AD47" w:themeColor="accent6"/>
-                <w:highlight w:val="yellow"/>
-                <w:lang w:val="it-IT"/>
-              </w:rPr>
-              <w:t>”</w:t>
-            </w:r>
-            <w:r>
-              <w:rPr>
-                <w:b/>
-                <w:bCs/>
-                <w:color w:val="70AD47" w:themeColor="accent6"/>
-                <w:highlight w:val="yellow"/>
-                <w:lang w:val="it-IT"/>
-              </w:rPr>
-              <w:t xml:space="preserve"> da verificare in </w:t>
-            </w:r>
-            <w:r>
-              <w:rPr>
-                <w:b/>
-                <w:bCs/>
-                <w:i/>
-                <w:iCs/>
-                <w:color w:val="70AD47" w:themeColor="accent6"/>
-                <w:highlight w:val="yellow"/>
-                <w:lang w:val="it-IT"/>
-              </w:rPr>
-              <w:t>production mode</w:t>
+                <w:lang w:val="it-IT"/>
+              </w:rPr>
+              <w:t>-</w:t>
             </w:r>
           </w:p>
         </w:tc>
@@ -5075,11 +5532,22 @@
           <w:p>
             <w:pPr>
               <w:jc w:val="center"/>
-              <w:cnfStyle w:val="000000100000" w:firstRow="0" w:lastRow="0" w:firstColumn="0" w:lastColumn="0" w:oddVBand="0" w:evenVBand="0" w:oddHBand="1" w:evenHBand="0" w:firstRowFirstColumn="0" w:firstRowLastColumn="0" w:lastRowFirstColumn="0" w:lastRowLastColumn="0"/>
-              <w:rPr>
-                <w:lang w:val="it-IT"/>
-              </w:rPr>
-            </w:pPr>
+              <w:cnfStyle w:val="000000000000" w:firstRow="0" w:lastRow="0" w:firstColumn="0" w:lastColumn="0" w:oddVBand="0" w:evenVBand="0" w:oddHBand="0" w:evenHBand="0" w:firstRowFirstColumn="0" w:firstRowLastColumn="0" w:lastRowFirstColumn="0" w:lastRowLastColumn="0"/>
+              <w:rPr>
+                <w:lang w:val="it-IT"/>
+              </w:rPr>
+            </w:pPr>
+            <w:r>
+              <w:rPr>
+                <w:b/>
+                <w:bCs/>
+                <w:color w:val="70AD47" w:themeColor="accent6"/>
+                <w:sz w:val="28"/>
+                <w:szCs w:val="28"/>
+                <w:lang w:val="it-IT"/>
+              </w:rPr>
+              <w:sym w:font="Wingdings 2" w:char="F052"/>
+            </w:r>
           </w:p>
         </w:tc>
       </w:tr>

</xml_diff>